<commit_message>
Starting with tutorials sentiment and taxifare
</commit_message>
<xml_diff>
--- a/samples/csharp/MySentimentAnalysis/MLNetSamplesNotes.docx
+++ b/samples/csharp/MySentimentAnalysis/MLNetSamplesNotes.docx
@@ -13,8 +13,6 @@
       <w:r>
         <w:t xml:space="preserve">Samples </w:t>
       </w:r>
-      <w:bookmarkStart w:id="0" w:name="_GoBack"/>
-      <w:bookmarkEnd w:id="0"/>
       <w:r>
         <w:t>Notes</w:t>
       </w:r>
@@ -54,29 +52,13 @@
     </w:p>
     <w:p>
       <w:r>
-        <w:t xml:space="preserve">ML.NET is an open-source and cross-platform machine learning framework (Windows, Linux, </w:t>
-      </w:r>
-      <w:proofErr w:type="spellStart"/>
-      <w:r>
-        <w:t>macOS</w:t>
-      </w:r>
-      <w:proofErr w:type="spellEnd"/>
-      <w:r>
-        <w:t>) for .NET developers. Using ML.NET, developers can leverage their existing tools and skillsets to develop and infuse custom AI into their applications by creating custom machine learning models.</w:t>
-      </w:r>
-    </w:p>
-    <w:p/>
-    <w:p>
-      <w:r>
-        <w:t xml:space="preserve">ML.NET allows you to create and use machine learning models targeting common tasks such as classification, regression, clustering, ranking, recommendations and anomaly detection. It also supports the broader open source ecosystem by proving integration with popular deep-learning frameworks like </w:t>
-      </w:r>
-      <w:proofErr w:type="spellStart"/>
-      <w:r>
-        <w:t>TensorFlow</w:t>
-      </w:r>
-      <w:proofErr w:type="spellEnd"/>
-      <w:r>
-        <w:t xml:space="preserve"> and interoperability through ONNX. Some common use cases of ML.NET are scenarios like Sentiment Analysis, Recommendations, Image Classification, Sales Forecast, etc. Please see our samples for more scenarios.</w:t>
+        <w:t>ML.NET is an open-source and cross-platform machine learning framework (Windows, Linux, macOS) for .NET developers. Using ML.NET, developers can leverage their existing tools and skillsets to develop and infuse custom AI into their applications by creating custom machine learning models.</w:t>
+      </w:r>
+    </w:p>
+    <w:p/>
+    <w:p>
+      <w:r>
+        <w:t>ML.NET allows you to create and use machine learning models targeting common tasks such as classification, regression, clustering, ranking, recommendations and anomaly detection. It also supports the broader open source ecosystem by proving integration with popular deep-learning frameworks like TensorFlow and interoperability through ONNX. Some common use cases of ML.NET are scenarios like Sentiment Analysis, Recommendations, Image Classification, Sales Forecast, etc. Please see our samples for more scenarios.</w:t>
       </w:r>
     </w:p>
     <w:p/>
@@ -98,43 +80,14 @@
     <w:p/>
     <w:p>
       <w:r>
-        <w:t xml:space="preserve">FCC is </w:t>
-      </w:r>
-      <w:proofErr w:type="spellStart"/>
-      <w:r>
-        <w:t>particulary</w:t>
-      </w:r>
-      <w:proofErr w:type="spellEnd"/>
-      <w:r>
-        <w:t xml:space="preserve"> important when you </w:t>
-      </w:r>
-      <w:proofErr w:type="spellStart"/>
-      <w:r>
-        <w:t>initialy</w:t>
-      </w:r>
-      <w:proofErr w:type="spellEnd"/>
-      <w:r>
-        <w:t xml:space="preserve"> have a lot of features/attributes in your historic data and you want to select and use only the most important features because using too many features (especially if including features that don’t influence the model) can reduce the model’s performance and accuracy. Therefore, with FCC you can identify the most influential positive and negative contributions from the initial attribute set.</w:t>
-      </w:r>
-    </w:p>
-    <w:p/>
-    <w:p>
-      <w:r>
-        <w:t xml:space="preserve">You can use FCC to produce feature contributions with code like the following: blah </w:t>
-      </w:r>
-      <w:proofErr w:type="spellStart"/>
-      <w:r>
-        <w:t>blah</w:t>
-      </w:r>
-      <w:proofErr w:type="spellEnd"/>
-      <w:r>
-        <w:t xml:space="preserve"> </w:t>
-      </w:r>
-      <w:proofErr w:type="spellStart"/>
-      <w:r>
-        <w:t>blah</w:t>
-      </w:r>
-      <w:proofErr w:type="spellEnd"/>
+        <w:t>FCC is particulary important when you initialy have a lot of features/attributes in your historic data and you want to select and use only the most important features because using too many features (especially if including features that don’t influence the model) can reduce the model’s performance and accuracy. Therefore, with FCC you can identify the most influential positive and negative contributions from the initial attribute set.</w:t>
+      </w:r>
+    </w:p>
+    <w:p/>
+    <w:p>
+      <w:r>
+        <w:t>You can use FCC to produce feature contributions with code like the following: blah blah blah</w:t>
+      </w:r>
     </w:p>
     <w:p/>
     <w:p/>
@@ -172,11 +125,51 @@
         <w:pStyle w:val="Heading1"/>
       </w:pPr>
       <w:r>
+        <w:t>Getting the samples</w:t>
+      </w:r>
+    </w:p>
+    <w:p>
+      <w:hyperlink r:id="rId7" w:history="1">
+        <w:r>
+          <w:rPr>
+            <w:rStyle w:val="Hyperlink"/>
+          </w:rPr>
+          <w:t>https://dotnet.microsoft.com/apps/machinelearning-ai/ml-dotnet</w:t>
+        </w:r>
+      </w:hyperlink>
+    </w:p>
+    <w:p>
+      <w:hyperlink r:id="rId8" w:history="1">
+        <w:r>
+          <w:rPr>
+            <w:rStyle w:val="Hyperlink"/>
+          </w:rPr>
+          <w:t>https://github.com/dotnet/machinelearning-samples</w:t>
+        </w:r>
+      </w:hyperlink>
+      <w:r>
+        <w:t xml:space="preserve"> to </w:t>
+      </w:r>
+      <w:r>
+        <w:t>D:\Projects\back\MLNet\MlSamples</w:t>
+      </w:r>
+    </w:p>
+    <w:p/>
+    <w:p>
+      <w:pPr>
+        <w:spacing w:after="160" w:line="259" w:lineRule="auto"/>
+      </w:pPr>
+    </w:p>
+    <w:p>
+      <w:pPr>
+        <w:pStyle w:val="Heading1"/>
+      </w:pPr>
+      <w:r>
         <w:t>Tutorial Guide</w:t>
       </w:r>
     </w:p>
     <w:p>
-      <w:hyperlink r:id="rId7" w:history="1">
+      <w:hyperlink r:id="rId9" w:history="1">
         <w:r>
           <w:rPr>
             <w:rStyle w:val="Hyperlink"/>
@@ -186,7 +179,7 @@
       </w:hyperlink>
     </w:p>
     <w:p>
-      <w:hyperlink r:id="rId8" w:history="1">
+      <w:hyperlink r:id="rId10" w:history="1">
         <w:r>
           <w:rPr>
             <w:rStyle w:val="Hyperlink"/>
@@ -212,7 +205,7 @@
         </w:rPr>
         <w:t>The following tutorials enable you to understand how to use </w:t>
       </w:r>
-      <w:hyperlink r:id="rId9" w:history="1">
+      <w:hyperlink r:id="rId11" w:history="1">
         <w:r>
           <w:rPr>
             <w:rStyle w:val="Hyperlink"/>
@@ -243,7 +236,7 @@
           <w:color w:val="000000"/>
         </w:rPr>
       </w:pPr>
-      <w:hyperlink r:id="rId10" w:history="1">
+      <w:hyperlink r:id="rId12" w:history="1">
         <w:r>
           <w:rPr>
             <w:rStyle w:val="Hyperlink"/>
@@ -289,7 +282,7 @@
           <w:color w:val="000000"/>
         </w:rPr>
       </w:pPr>
-      <w:hyperlink r:id="rId11" w:history="1">
+      <w:hyperlink r:id="rId13" w:history="1">
         <w:r>
           <w:rPr>
             <w:rStyle w:val="Hyperlink"/>
@@ -335,7 +328,7 @@
           <w:color w:val="000000"/>
         </w:rPr>
       </w:pPr>
-      <w:hyperlink r:id="rId12" w:history="1">
+      <w:hyperlink r:id="rId14" w:history="1">
         <w:r>
           <w:rPr>
             <w:rStyle w:val="Hyperlink"/>
@@ -384,66 +377,15 @@
         </w:rPr>
         <w:t>For more examples that use ML.NET, check the </w:t>
       </w:r>
-      <w:proofErr w:type="spellStart"/>
-      <w:r>
-        <w:rPr>
-          <w:rFonts w:ascii="Segoe UI" w:hAnsi="Segoe UI" w:cs="Segoe UI"/>
-          <w:color w:val="000000"/>
-        </w:rPr>
-        <w:fldChar w:fldCharType="begin"/>
-      </w:r>
-      <w:r>
-        <w:rPr>
-          <w:rFonts w:ascii="Segoe UI" w:hAnsi="Segoe UI" w:cs="Segoe UI"/>
-          <w:color w:val="000000"/>
-        </w:rPr>
-        <w:instrText xml:space="preserve"> HYPERLINK "https://github.com/dotnet/machinelearning-samples" </w:instrText>
-      </w:r>
-      <w:r>
-        <w:rPr>
-          <w:rFonts w:ascii="Segoe UI" w:hAnsi="Segoe UI" w:cs="Segoe UI"/>
-          <w:color w:val="000000"/>
-        </w:rPr>
-        <w:fldChar w:fldCharType="separate"/>
-      </w:r>
-      <w:r>
-        <w:rPr>
-          <w:rStyle w:val="Hyperlink"/>
-          <w:rFonts w:ascii="Segoe UI" w:eastAsiaTheme="majorEastAsia" w:hAnsi="Segoe UI" w:cs="Segoe UI"/>
-        </w:rPr>
-        <w:t>dotnet</w:t>
-      </w:r>
-      <w:proofErr w:type="spellEnd"/>
-      <w:r>
-        <w:rPr>
-          <w:rStyle w:val="Hyperlink"/>
-          <w:rFonts w:ascii="Segoe UI" w:eastAsiaTheme="majorEastAsia" w:hAnsi="Segoe UI" w:cs="Segoe UI"/>
-        </w:rPr>
-        <w:t>/</w:t>
-      </w:r>
-      <w:proofErr w:type="spellStart"/>
-      <w:r>
-        <w:rPr>
-          <w:rStyle w:val="Hyperlink"/>
-          <w:rFonts w:ascii="Segoe UI" w:eastAsiaTheme="majorEastAsia" w:hAnsi="Segoe UI" w:cs="Segoe UI"/>
-        </w:rPr>
-        <w:t>machinelearning</w:t>
-      </w:r>
-      <w:proofErr w:type="spellEnd"/>
-      <w:r>
-        <w:rPr>
-          <w:rStyle w:val="Hyperlink"/>
-          <w:rFonts w:ascii="Segoe UI" w:eastAsiaTheme="majorEastAsia" w:hAnsi="Segoe UI" w:cs="Segoe UI"/>
-        </w:rPr>
-        <w:t>-samples</w:t>
-      </w:r>
-      <w:r>
-        <w:rPr>
-          <w:rFonts w:ascii="Segoe UI" w:hAnsi="Segoe UI" w:cs="Segoe UI"/>
-          <w:color w:val="000000"/>
-        </w:rPr>
-        <w:fldChar w:fldCharType="end"/>
-      </w:r>
+      <w:hyperlink r:id="rId15" w:history="1">
+        <w:r>
+          <w:rPr>
+            <w:rStyle w:val="Hyperlink"/>
+            <w:rFonts w:ascii="Segoe UI" w:eastAsiaTheme="majorEastAsia" w:hAnsi="Segoe UI" w:cs="Segoe UI"/>
+          </w:rPr>
+          <w:t>dotnet/machinelearning-samples</w:t>
+        </w:r>
+      </w:hyperlink>
       <w:r>
         <w:rPr>
           <w:rFonts w:ascii="Segoe UI" w:hAnsi="Segoe UI" w:cs="Segoe UI"/>
@@ -453,101 +395,492 @@
       </w:r>
     </w:p>
     <w:p/>
-    <w:p>
-      <w:pPr>
-        <w:pStyle w:val="NoSpacing"/>
-      </w:pPr>
-      <w:proofErr w:type="spellStart"/>
-      <w:r>
-        <w:t>SentimentData</w:t>
-      </w:r>
-      <w:proofErr w:type="spellEnd"/>
-      <w:r>
-        <w:t xml:space="preserve"> is the input dataset class and has a float (Sentiment) that has a value for sentiment of either positive or negative, and a string for the comment </w:t>
-      </w:r>
-      <w:r>
-        <w:br/>
-      </w:r>
-      <w:r>
-        <w:t>(</w:t>
-      </w:r>
-      <w:proofErr w:type="spellStart"/>
-      <w:r>
-        <w:t>SentimentText</w:t>
-      </w:r>
-      <w:proofErr w:type="spellEnd"/>
-      <w:r>
-        <w:t xml:space="preserve">). Both fields have Column attributes attached to them. This attribute describes the order of each field in the data file, and which is the Label field. </w:t>
-      </w:r>
-      <w:r>
-        <w:br/>
-      </w:r>
-      <w:proofErr w:type="spellStart"/>
-      <w:r>
-        <w:t>SentimentPrediction</w:t>
-      </w:r>
-      <w:proofErr w:type="spellEnd"/>
-      <w:r>
-        <w:t xml:space="preserve"> is the class used for prediction after the model has been trained. It has a single </w:t>
-      </w:r>
-      <w:proofErr w:type="spellStart"/>
-      <w:r>
-        <w:t>boolean</w:t>
-      </w:r>
-      <w:proofErr w:type="spellEnd"/>
-      <w:r>
-        <w:t xml:space="preserve"> (Sentiment) and a </w:t>
-      </w:r>
-      <w:proofErr w:type="spellStart"/>
-      <w:r>
-        <w:t>PredictedLabel</w:t>
-      </w:r>
-      <w:proofErr w:type="spellEnd"/>
+    <w:p/>
+    <w:p>
+      <w:pPr>
+        <w:pStyle w:val="Heading2"/>
+      </w:pPr>
+      <w:r>
+        <w:t>Sentiment  Analysis Binary Classification</w:t>
+      </w:r>
+    </w:p>
+    <w:p/>
+    <w:p>
+      <w:hyperlink r:id="rId16" w:history="1">
+        <w:r>
+          <w:rPr>
+            <w:rStyle w:val="Hyperlink"/>
+          </w:rPr>
+          <w:t>https://docs.microsoft.com/en-us/dotnet/machine-learning/tu</w:t>
+        </w:r>
+        <w:r>
+          <w:rPr>
+            <w:rStyle w:val="Hyperlink"/>
+          </w:rPr>
+          <w:t>t</w:t>
+        </w:r>
+        <w:r>
+          <w:rPr>
+            <w:rStyle w:val="Hyperlink"/>
+          </w:rPr>
+          <w:t>orials/sentiment-analysis</w:t>
+        </w:r>
+      </w:hyperlink>
+    </w:p>
+    <w:p>
+      <w:r>
+        <w:t>D:\Projects\back\MLNet\MlSamples\machinelearning-samples\samples\csharp\getting-started\BinaryClassification_SentimentAnalysis</w:t>
+      </w:r>
+      <w:r>
+        <w:t>\</w:t>
+      </w:r>
+      <w:r>
+        <w:t>SentimentAnalysis-Solution</w:t>
+      </w:r>
+      <w:r>
+        <w:t>.sln</w:t>
+      </w:r>
+    </w:p>
+    <w:p/>
+    <w:p>
+      <w:r>
+        <w:t>I’m confused as to how the projects are organized, there seem to be samples and then a separate tutorial series……….</w:t>
+      </w:r>
+    </w:p>
+    <w:p>
+      <w:hyperlink r:id="rId17" w:history="1">
+        <w:r>
+          <w:rPr>
+            <w:rStyle w:val="Hyperlink"/>
+          </w:rPr>
+          <w:t>https://github.com/dotnet/samples</w:t>
+        </w:r>
+      </w:hyperlink>
+      <w:r>
+        <w:t xml:space="preserve"> contains a </w:t>
+      </w:r>
+      <w:r>
+        <w:tab/>
+      </w:r>
+      <w:r>
+        <w:rPr>
+          <w:b/>
+          <w:sz w:val="26"/>
+          <w:szCs w:val="26"/>
+        </w:rPr>
+        <w:t>machine-learning/tutorials</w:t>
+      </w:r>
+      <w:r>
+        <w:t xml:space="preserve"> directory </w:t>
+      </w:r>
+    </w:p>
+    <w:p>
+      <w:r>
+        <w:t xml:space="preserve">I’ve cloned it here </w:t>
+      </w:r>
+      <w:r>
+        <w:t>D:\Projects\back\MLNet\dotnetSamples</w:t>
+      </w:r>
+    </w:p>
+    <w:p/>
+    <w:p>
+      <w:r>
+        <w:t xml:space="preserve">The code for this sentiment project is here:  </w:t>
+      </w:r>
+      <w:r>
+        <w:t>D:\Projects\back\MLNet\dotnetSamples\samples\machine-learning\</w:t>
+      </w:r>
+      <w:r>
+        <w:rPr>
+          <w:b/>
+        </w:rPr>
+        <w:t>tutorials</w:t>
+      </w:r>
+      <w:r>
+        <w:t>\SentimentAnalysis</w:t>
+      </w:r>
       <w:r>
         <w:t xml:space="preserve"> </w:t>
       </w:r>
-      <w:proofErr w:type="spellStart"/>
-      <w:r>
-        <w:t>ColumnName</w:t>
-      </w:r>
-      <w:proofErr w:type="spellEnd"/>
-      <w:r>
-        <w:t xml:space="preserve"> attribute. The </w:t>
-      </w:r>
-      <w:r>
-        <w:br/>
-      </w:r>
-      <w:r>
-        <w:t xml:space="preserve">Label is used to create and train the model, and it's also used with a second dataset to evaluate the model. The </w:t>
-      </w:r>
-      <w:proofErr w:type="spellStart"/>
-      <w:r>
-        <w:t>PredictedLabel</w:t>
-      </w:r>
-      <w:proofErr w:type="spellEnd"/>
-      <w:r>
-        <w:t xml:space="preserve"> is used during prediction and evaluation. For </w:t>
-      </w:r>
-      <w:r>
-        <w:br/>
-      </w:r>
-      <w:r>
-        <w:t>evaluation, an input with training data, the predicted values, and the model are used.</w:t>
-      </w:r>
-      <w:r>
-        <w:br/>
-      </w:r>
-    </w:p>
-    <w:p>
-      <w:pPr>
-        <w:pStyle w:val="NoSpacing"/>
-      </w:pPr>
-    </w:p>
+    </w:p>
+    <w:p>
+      <w:r>
+        <w:t xml:space="preserve">This version works </w:t>
+      </w:r>
+      <w:r>
+        <w:t>and</w:t>
+      </w:r>
+      <w:r>
+        <w:t xml:space="preserve"> the one I’m building by following along with the tutorial does </w:t>
+      </w:r>
+      <w:r>
+        <w:t>as well</w:t>
+      </w:r>
+      <w:r>
+        <w:t xml:space="preserve"> (</w:t>
+      </w:r>
+      <w:r>
+        <w:t>D:\Projects\back\MLNet\jplourdMLSamples\samples\csharp\</w:t>
+      </w:r>
+      <w:r>
+        <w:rPr>
+          <w:b/>
+        </w:rPr>
+        <w:t>MySentimentAnalysis</w:t>
+      </w:r>
+      <w:r>
+        <w:t>\Program.cs</w:t>
+      </w:r>
+      <w:r>
+        <w:t>)</w:t>
+      </w:r>
+    </w:p>
+    <w:p/>
+    <w:p/>
+    <w:p>
+      <w:r>
+        <w:t>The output:</w:t>
+      </w:r>
+    </w:p>
+    <w:p/>
+    <w:p>
+      <w:r>
+        <w:rPr>
+          <w:noProof/>
+        </w:rPr>
+        <w:drawing>
+          <wp:inline distT="0" distB="0" distL="0" distR="0" wp14:anchorId="7F74C218" wp14:editId="67637F72">
+            <wp:extent cx="6123809" cy="1742857"/>
+            <wp:effectExtent l="0" t="0" r="0" b="0"/>
+            <wp:docPr id="1" name="Picture 1"/>
+            <wp:cNvGraphicFramePr>
+              <a:graphicFrameLocks xmlns:a="http://schemas.openxmlformats.org/drawingml/2006/main" noChangeAspect="1"/>
+            </wp:cNvGraphicFramePr>
+            <a:graphic xmlns:a="http://schemas.openxmlformats.org/drawingml/2006/main">
+              <a:graphicData uri="http://schemas.openxmlformats.org/drawingml/2006/picture">
+                <pic:pic xmlns:pic="http://schemas.openxmlformats.org/drawingml/2006/picture">
+                  <pic:nvPicPr>
+                    <pic:cNvPr id="1" name=""/>
+                    <pic:cNvPicPr/>
+                  </pic:nvPicPr>
+                  <pic:blipFill>
+                    <a:blip r:embed="rId18"/>
+                    <a:stretch>
+                      <a:fillRect/>
+                    </a:stretch>
+                  </pic:blipFill>
+                  <pic:spPr>
+                    <a:xfrm>
+                      <a:off x="0" y="0"/>
+                      <a:ext cx="6123809" cy="1742857"/>
+                    </a:xfrm>
+                    <a:prstGeom prst="rect">
+                      <a:avLst/>
+                    </a:prstGeom>
+                  </pic:spPr>
+                </pic:pic>
+              </a:graphicData>
+            </a:graphic>
+          </wp:inline>
+        </w:drawing>
+      </w:r>
+    </w:p>
+    <w:p/>
+    <w:p/>
     <w:p>
       <w:pPr>
         <w:shd w:val="clear" w:color="auto" w:fill="FFFFFF"/>
         <w:spacing w:before="100" w:beforeAutospacing="1"/>
         <w:rPr>
+          <w:rFonts w:ascii="Segoe UI" w:eastAsia="Times New Roman" w:hAnsi="Segoe UI" w:cs="Segoe UI"/>
+          <w:color w:val="000000"/>
+          <w:sz w:val="24"/>
+          <w:szCs w:val="24"/>
+        </w:rPr>
+      </w:pPr>
+      <w:r>
+        <w:rPr>
+          <w:rFonts w:ascii="Segoe UI" w:eastAsia="Times New Roman" w:hAnsi="Segoe UI" w:cs="Segoe UI"/>
+          <w:b/>
+          <w:i/>
+          <w:color w:val="000000"/>
+          <w:sz w:val="24"/>
+          <w:szCs w:val="24"/>
+        </w:rPr>
+        <w:t>Classification</w:t>
+      </w:r>
+      <w:r>
+        <w:rPr>
+          <w:rFonts w:ascii="Segoe UI" w:eastAsia="Times New Roman" w:hAnsi="Segoe UI" w:cs="Segoe UI"/>
+          <w:color w:val="000000"/>
+          <w:sz w:val="24"/>
+          <w:szCs w:val="24"/>
+        </w:rPr>
+        <w:t xml:space="preserve"> is a machine learning </w:t>
+      </w:r>
+      <w:r>
+        <w:rPr>
+          <w:rFonts w:ascii="Segoe UI" w:eastAsia="Times New Roman" w:hAnsi="Segoe UI" w:cs="Segoe UI"/>
+          <w:color w:val="000000"/>
+          <w:sz w:val="24"/>
+          <w:szCs w:val="24"/>
+          <w:u w:val="single"/>
+        </w:rPr>
+        <w:t>task</w:t>
+      </w:r>
+      <w:r>
+        <w:rPr>
+          <w:rFonts w:ascii="Segoe UI" w:eastAsia="Times New Roman" w:hAnsi="Segoe UI" w:cs="Segoe UI"/>
+          <w:color w:val="000000"/>
+          <w:sz w:val="24"/>
+          <w:szCs w:val="24"/>
+        </w:rPr>
+        <w:t xml:space="preserve"> that uses data to </w:t>
+      </w:r>
+      <w:r>
+        <w:rPr>
+          <w:rFonts w:ascii="Segoe UI" w:eastAsia="Times New Roman" w:hAnsi="Segoe UI" w:cs="Segoe UI"/>
+          <w:b/>
+          <w:bCs/>
+          <w:color w:val="000000"/>
+          <w:sz w:val="24"/>
+          <w:szCs w:val="24"/>
+        </w:rPr>
+        <w:t>determine</w:t>
+      </w:r>
+      <w:r>
+        <w:rPr>
+          <w:rFonts w:ascii="Segoe UI" w:eastAsia="Times New Roman" w:hAnsi="Segoe UI" w:cs="Segoe UI"/>
+          <w:color w:val="000000"/>
+          <w:sz w:val="24"/>
+          <w:szCs w:val="24"/>
+        </w:rPr>
+        <w:t> the category, type, or class of an item or row of data. For example, you can use classification to:</w:t>
+      </w:r>
+    </w:p>
+    <w:p>
+      <w:pPr>
+        <w:numPr>
+          <w:ilvl w:val="0"/>
+          <w:numId w:val="2"/>
+        </w:numPr>
+        <w:shd w:val="clear" w:color="auto" w:fill="FFFFFF"/>
+        <w:spacing w:before="100" w:beforeAutospacing="1" w:after="100" w:afterAutospacing="1"/>
+        <w:ind w:left="570"/>
+        <w:rPr>
+          <w:rFonts w:ascii="Segoe UI" w:eastAsia="Times New Roman" w:hAnsi="Segoe UI" w:cs="Segoe UI"/>
+          <w:color w:val="000000"/>
+          <w:sz w:val="24"/>
+          <w:szCs w:val="24"/>
+        </w:rPr>
+      </w:pPr>
+      <w:r>
+        <w:rPr>
+          <w:rFonts w:ascii="Segoe UI" w:eastAsia="Times New Roman" w:hAnsi="Segoe UI" w:cs="Segoe UI"/>
+          <w:color w:val="000000"/>
+          <w:sz w:val="24"/>
+          <w:szCs w:val="24"/>
+        </w:rPr>
+        <w:t>Identify sentiment as positive or negative.</w:t>
+      </w:r>
+    </w:p>
+    <w:p>
+      <w:pPr>
+        <w:numPr>
+          <w:ilvl w:val="0"/>
+          <w:numId w:val="2"/>
+        </w:numPr>
+        <w:shd w:val="clear" w:color="auto" w:fill="FFFFFF"/>
+        <w:spacing w:before="100" w:beforeAutospacing="1" w:after="100" w:afterAutospacing="1"/>
+        <w:ind w:left="570"/>
+        <w:rPr>
+          <w:rFonts w:ascii="Segoe UI" w:eastAsia="Times New Roman" w:hAnsi="Segoe UI" w:cs="Segoe UI"/>
+          <w:color w:val="000000"/>
+          <w:sz w:val="24"/>
+          <w:szCs w:val="24"/>
+        </w:rPr>
+      </w:pPr>
+      <w:r>
+        <w:rPr>
+          <w:rFonts w:ascii="Segoe UI" w:eastAsia="Times New Roman" w:hAnsi="Segoe UI" w:cs="Segoe UI"/>
+          <w:color w:val="000000"/>
+          <w:sz w:val="24"/>
+          <w:szCs w:val="24"/>
+        </w:rPr>
+        <w:t>Classify email as spam, junk, or good.</w:t>
+      </w:r>
+    </w:p>
+    <w:p>
+      <w:pPr>
+        <w:numPr>
+          <w:ilvl w:val="0"/>
+          <w:numId w:val="2"/>
+        </w:numPr>
+        <w:shd w:val="clear" w:color="auto" w:fill="FFFFFF"/>
+        <w:spacing w:before="100" w:beforeAutospacing="1" w:after="100" w:afterAutospacing="1"/>
+        <w:ind w:left="570"/>
+        <w:rPr>
+          <w:rFonts w:ascii="Segoe UI" w:eastAsia="Times New Roman" w:hAnsi="Segoe UI" w:cs="Segoe UI"/>
+          <w:color w:val="000000"/>
+          <w:sz w:val="24"/>
+          <w:szCs w:val="24"/>
+        </w:rPr>
+      </w:pPr>
+      <w:r>
+        <w:rPr>
+          <w:rFonts w:ascii="Segoe UI" w:eastAsia="Times New Roman" w:hAnsi="Segoe UI" w:cs="Segoe UI"/>
+          <w:color w:val="000000"/>
+          <w:sz w:val="24"/>
+          <w:szCs w:val="24"/>
+        </w:rPr>
+        <w:t>Determine whether a patient's lab sample is cancerous.</w:t>
+      </w:r>
+    </w:p>
+    <w:p>
+      <w:pPr>
+        <w:numPr>
+          <w:ilvl w:val="0"/>
+          <w:numId w:val="2"/>
+        </w:numPr>
+        <w:shd w:val="clear" w:color="auto" w:fill="FFFFFF"/>
+        <w:spacing w:before="100" w:beforeAutospacing="1" w:after="100" w:afterAutospacing="1"/>
+        <w:ind w:left="570"/>
+        <w:rPr>
+          <w:rFonts w:ascii="Segoe UI" w:eastAsia="Times New Roman" w:hAnsi="Segoe UI" w:cs="Segoe UI"/>
+          <w:color w:val="000000"/>
+          <w:sz w:val="24"/>
+          <w:szCs w:val="24"/>
+        </w:rPr>
+      </w:pPr>
+      <w:r>
+        <w:rPr>
+          <w:rFonts w:ascii="Segoe UI" w:eastAsia="Times New Roman" w:hAnsi="Segoe UI" w:cs="Segoe UI"/>
+          <w:color w:val="000000"/>
+          <w:sz w:val="24"/>
+          <w:szCs w:val="24"/>
+        </w:rPr>
+        <w:t>Categorize customers by their propensity to respond to a sales campaign.</w:t>
+      </w:r>
+    </w:p>
+    <w:p>
+      <w:pPr>
+        <w:shd w:val="clear" w:color="auto" w:fill="FFFFFF"/>
+        <w:spacing w:before="100" w:beforeAutospacing="1"/>
+        <w:rPr>
+          <w:rFonts w:ascii="Segoe UI" w:eastAsia="Times New Roman" w:hAnsi="Segoe UI" w:cs="Segoe UI"/>
+          <w:color w:val="000000"/>
+          <w:sz w:val="24"/>
+          <w:szCs w:val="24"/>
+        </w:rPr>
+      </w:pPr>
+      <w:r>
+        <w:rPr>
+          <w:rFonts w:ascii="Segoe UI" w:eastAsia="Times New Roman" w:hAnsi="Segoe UI" w:cs="Segoe UI"/>
+          <w:color w:val="000000"/>
+          <w:sz w:val="24"/>
+          <w:szCs w:val="24"/>
+        </w:rPr>
+        <w:t>Classification tasks are frequently one of the following types:</w:t>
+      </w:r>
+    </w:p>
+    <w:p>
+      <w:pPr>
+        <w:numPr>
+          <w:ilvl w:val="0"/>
+          <w:numId w:val="3"/>
+        </w:numPr>
+        <w:shd w:val="clear" w:color="auto" w:fill="FFFFFF"/>
+        <w:spacing w:before="100" w:beforeAutospacing="1" w:after="100" w:afterAutospacing="1"/>
+        <w:ind w:left="570"/>
+        <w:rPr>
+          <w:rFonts w:ascii="Segoe UI" w:eastAsia="Times New Roman" w:hAnsi="Segoe UI" w:cs="Segoe UI"/>
+          <w:color w:val="000000"/>
+          <w:sz w:val="24"/>
+          <w:szCs w:val="24"/>
+        </w:rPr>
+      </w:pPr>
+      <w:r>
+        <w:rPr>
+          <w:rFonts w:ascii="Segoe UI" w:eastAsia="Times New Roman" w:hAnsi="Segoe UI" w:cs="Segoe UI"/>
+          <w:color w:val="000000"/>
+          <w:sz w:val="24"/>
+          <w:szCs w:val="24"/>
+        </w:rPr>
+        <w:t>Binary: either A or B.</w:t>
+      </w:r>
+    </w:p>
+    <w:p>
+      <w:pPr>
+        <w:numPr>
+          <w:ilvl w:val="0"/>
+          <w:numId w:val="3"/>
+        </w:numPr>
+        <w:shd w:val="clear" w:color="auto" w:fill="FFFFFF"/>
+        <w:spacing w:before="100" w:beforeAutospacing="1" w:after="100" w:afterAutospacing="1"/>
+        <w:ind w:left="570"/>
+        <w:rPr>
+          <w:rFonts w:ascii="Segoe UI" w:eastAsia="Times New Roman" w:hAnsi="Segoe UI" w:cs="Segoe UI"/>
+          <w:color w:val="000000"/>
+          <w:sz w:val="24"/>
+          <w:szCs w:val="24"/>
+        </w:rPr>
+      </w:pPr>
+      <w:r>
+        <w:rPr>
+          <w:rFonts w:ascii="Segoe UI" w:eastAsia="Times New Roman" w:hAnsi="Segoe UI" w:cs="Segoe UI"/>
+          <w:color w:val="000000"/>
+          <w:sz w:val="24"/>
+          <w:szCs w:val="24"/>
+        </w:rPr>
+        <w:t>Multiclass: multiple categories that can be predicted by using a single model.</w:t>
+      </w:r>
+    </w:p>
+    <w:p/>
+    <w:p>
+      <w:pPr>
+        <w:pStyle w:val="NoSpacing"/>
+      </w:pPr>
+      <w:r>
+        <w:t xml:space="preserve">SentimentData is the input dataset class and has a float (Sentiment) that has a value for sentiment of either positive or negative, and a string for the comment </w:t>
+      </w:r>
+      <w:r>
+        <w:br/>
+      </w:r>
+      <w:r>
+        <w:t xml:space="preserve">(SentimentText). Both fields have Column attributes attached to them. This attribute describes the order of each field in the data file, and which is the Label field. </w:t>
+      </w:r>
+      <w:r>
+        <w:br/>
+      </w:r>
+      <w:r>
+        <w:t xml:space="preserve">SentimentPrediction is the class used for prediction after the model has been trained. It has a single boolean (Sentiment) and a PredictedLabel ColumnName attribute. The </w:t>
+      </w:r>
+      <w:r>
+        <w:br/>
+      </w:r>
+      <w:r>
+        <w:t xml:space="preserve">Label is used to create and train the model, and it's also used with a second dataset to evaluate the model. The PredictedLabel is used during prediction and evaluation. For </w:t>
+      </w:r>
+      <w:r>
+        <w:br/>
+      </w:r>
+      <w:r>
+        <w:t>evaluation, an input with training data, the predicted values, and the model are used.</w:t>
+      </w:r>
+      <w:r>
+        <w:br/>
+      </w:r>
+    </w:p>
+    <w:p>
+      <w:pPr>
+        <w:pStyle w:val="NoSpacing"/>
+      </w:pPr>
+    </w:p>
+    <w:p>
+      <w:pPr>
+        <w:shd w:val="clear" w:color="auto" w:fill="FFFFFF"/>
+        <w:spacing w:before="100" w:beforeAutospacing="1"/>
+        <w:rPr>
           <w:rFonts w:ascii="Segoe UI" w:hAnsi="Segoe UI" w:cs="Segoe UI"/>
           <w:color w:val="000000"/>
         </w:rPr>
@@ -567,43 +900,15 @@
         <w:br/>
         <w:t>data </w:t>
       </w:r>
-      <w:proofErr w:type="spellStart"/>
-      <w:r>
-        <w:rPr>
-          <w:rFonts w:ascii="Segoe UI" w:hAnsi="Segoe UI" w:cs="Segoe UI"/>
-          <w:color w:val="000000"/>
-        </w:rPr>
-        <w:fldChar w:fldCharType="begin"/>
-      </w:r>
-      <w:r>
-        <w:rPr>
-          <w:rFonts w:ascii="Segoe UI" w:hAnsi="Segoe UI" w:cs="Segoe UI"/>
-          <w:color w:val="000000"/>
-        </w:rPr>
-        <w:instrText xml:space="preserve"> HYPERLINK "https://docs.microsoft.com/en-us/dotnet/machine-learning/resources/glossary" \l "feature-engineering" </w:instrText>
-      </w:r>
-      <w:r>
-        <w:rPr>
-          <w:rFonts w:ascii="Segoe UI" w:hAnsi="Segoe UI" w:cs="Segoe UI"/>
-          <w:color w:val="000000"/>
-        </w:rPr>
-        <w:fldChar w:fldCharType="separate"/>
-      </w:r>
-      <w:r>
-        <w:rPr>
-          <w:rStyle w:val="Hyperlink"/>
-          <w:rFonts w:ascii="Segoe UI" w:hAnsi="Segoe UI" w:cs="Segoe UI"/>
-        </w:rPr>
-        <w:t>featurization</w:t>
-      </w:r>
-      <w:proofErr w:type="spellEnd"/>
-      <w:r>
-        <w:rPr>
-          <w:rFonts w:ascii="Segoe UI" w:hAnsi="Segoe UI" w:cs="Segoe UI"/>
-          <w:color w:val="000000"/>
-        </w:rPr>
-        <w:fldChar w:fldCharType="end"/>
-      </w:r>
+      <w:hyperlink r:id="rId19" w:anchor="feature-engineering" w:history="1">
+        <w:r>
+          <w:rPr>
+            <w:rStyle w:val="Hyperlink"/>
+            <w:rFonts w:ascii="Segoe UI" w:hAnsi="Segoe UI" w:cs="Segoe UI"/>
+          </w:rPr>
+          <w:t>featurization</w:t>
+        </w:r>
+      </w:hyperlink>
       <w:r>
         <w:rPr>
           <w:rFonts w:ascii="Segoe UI" w:hAnsi="Segoe UI" w:cs="Segoe UI"/>
@@ -611,43 +916,15 @@
         </w:rPr>
         <w:t>. Machine learning algorithms understand </w:t>
       </w:r>
-      <w:proofErr w:type="spellStart"/>
-      <w:r>
-        <w:rPr>
-          <w:rFonts w:ascii="Segoe UI" w:hAnsi="Segoe UI" w:cs="Segoe UI"/>
-          <w:color w:val="000000"/>
-        </w:rPr>
-        <w:fldChar w:fldCharType="begin"/>
-      </w:r>
-      <w:r>
-        <w:rPr>
-          <w:rFonts w:ascii="Segoe UI" w:hAnsi="Segoe UI" w:cs="Segoe UI"/>
-          <w:color w:val="000000"/>
-        </w:rPr>
-        <w:instrText xml:space="preserve"> HYPERLINK "https://docs.microsoft.com/en-us/dotnet/machine-learning/resources/glossary" \l "feature" </w:instrText>
-      </w:r>
-      <w:r>
-        <w:rPr>
-          <w:rFonts w:ascii="Segoe UI" w:hAnsi="Segoe UI" w:cs="Segoe UI"/>
-          <w:color w:val="000000"/>
-        </w:rPr>
-        <w:fldChar w:fldCharType="separate"/>
-      </w:r>
-      <w:r>
-        <w:rPr>
-          <w:rStyle w:val="Hyperlink"/>
-          <w:rFonts w:ascii="Segoe UI" w:hAnsi="Segoe UI" w:cs="Segoe UI"/>
-        </w:rPr>
-        <w:t>featurized</w:t>
-      </w:r>
-      <w:proofErr w:type="spellEnd"/>
-      <w:r>
-        <w:rPr>
-          <w:rFonts w:ascii="Segoe UI" w:hAnsi="Segoe UI" w:cs="Segoe UI"/>
-          <w:color w:val="000000"/>
-        </w:rPr>
-        <w:fldChar w:fldCharType="end"/>
-      </w:r>
+      <w:hyperlink r:id="rId20" w:anchor="feature" w:history="1">
+        <w:r>
+          <w:rPr>
+            <w:rStyle w:val="Hyperlink"/>
+            <w:rFonts w:ascii="Segoe UI" w:hAnsi="Segoe UI" w:cs="Segoe UI"/>
+          </w:rPr>
+          <w:t>featurized</w:t>
+        </w:r>
+      </w:hyperlink>
       <w:r>
         <w:rPr>
           <w:rFonts w:ascii="Segoe UI" w:hAnsi="Segoe UI" w:cs="Segoe UI"/>
@@ -663,7 +940,7 @@
         <w:br/>
         <w:t>algorithms recognize. That format is a </w:t>
       </w:r>
-      <w:hyperlink r:id="rId13" w:anchor="numerical-feature-vector" w:history="1">
+      <w:hyperlink r:id="rId21" w:anchor="numerical-feature-vector" w:history="1">
         <w:r>
           <w:rPr>
             <w:rStyle w:val="Hyperlink"/>
@@ -704,7 +981,6 @@
         </w:rPr>
         <w:t>Next, call </w:t>
       </w:r>
-      <w:proofErr w:type="spellStart"/>
       <w:r>
         <w:rPr>
           <w:rStyle w:val="HTMLCode"/>
@@ -712,31 +988,13 @@
         </w:rPr>
         <w:t>mlContext.Transforms.Text.FeaturizeText</w:t>
       </w:r>
-      <w:proofErr w:type="spellEnd"/>
-      <w:r>
-        <w:rPr>
-          <w:rFonts w:ascii="Segoe UI" w:hAnsi="Segoe UI" w:cs="Segoe UI"/>
-          <w:color w:val="000000"/>
-        </w:rPr>
-        <w:t xml:space="preserve"> which </w:t>
-      </w:r>
-      <w:proofErr w:type="spellStart"/>
-      <w:r>
-        <w:rPr>
-          <w:rFonts w:ascii="Segoe UI" w:hAnsi="Segoe UI" w:cs="Segoe UI"/>
-          <w:color w:val="000000"/>
-        </w:rPr>
-        <w:t>featurizes</w:t>
-      </w:r>
-      <w:proofErr w:type="spellEnd"/>
-      <w:r>
-        <w:rPr>
-          <w:rFonts w:ascii="Segoe UI" w:hAnsi="Segoe UI" w:cs="Segoe UI"/>
-          <w:color w:val="000000"/>
-        </w:rPr>
-        <w:t xml:space="preserve"> the text column (</w:t>
-      </w:r>
-      <w:proofErr w:type="spellStart"/>
+      <w:r>
+        <w:rPr>
+          <w:rFonts w:ascii="Segoe UI" w:hAnsi="Segoe UI" w:cs="Segoe UI"/>
+          <w:color w:val="000000"/>
+        </w:rPr>
+        <w:t> which featurizes the text column (</w:t>
+      </w:r>
       <w:r>
         <w:rPr>
           <w:rStyle w:val="HTMLCode"/>
@@ -744,7 +1002,6 @@
         </w:rPr>
         <w:t>SentimentText</w:t>
       </w:r>
-      <w:proofErr w:type="spellEnd"/>
       <w:r>
         <w:rPr>
           <w:rFonts w:ascii="Segoe UI" w:hAnsi="Segoe UI" w:cs="Segoe UI"/>
@@ -774,66 +1031,15 @@
         </w:rPr>
         <w:t> used by the machine learning algorithm. This is a wrapper call that returns an </w:t>
       </w:r>
-      <w:proofErr w:type="spellStart"/>
-      <w:r>
-        <w:rPr>
-          <w:rFonts w:ascii="Segoe UI" w:hAnsi="Segoe UI" w:cs="Segoe UI"/>
-          <w:color w:val="000000"/>
-        </w:rPr>
-        <w:fldChar w:fldCharType="begin"/>
-      </w:r>
-      <w:r>
-        <w:rPr>
-          <w:rFonts w:ascii="Segoe UI" w:hAnsi="Segoe UI" w:cs="Segoe UI"/>
-          <w:color w:val="000000"/>
-        </w:rPr>
-        <w:instrText xml:space="preserve"> HYPERLINK "https://docs.microsoft.com/en-us/dotnet/api/microsoft.ml.runtime.data.estimatorchain-1" </w:instrText>
-      </w:r>
-      <w:r>
-        <w:rPr>
-          <w:rFonts w:ascii="Segoe UI" w:hAnsi="Segoe UI" w:cs="Segoe UI"/>
-          <w:color w:val="000000"/>
-        </w:rPr>
-        <w:fldChar w:fldCharType="separate"/>
-      </w:r>
-      <w:r>
-        <w:rPr>
-          <w:rStyle w:val="Hyperlink"/>
-          <w:rFonts w:ascii="Segoe UI" w:eastAsiaTheme="majorEastAsia" w:hAnsi="Segoe UI" w:cs="Segoe UI"/>
-        </w:rPr>
-        <w:t>EstimatorChain</w:t>
-      </w:r>
-      <w:proofErr w:type="spellEnd"/>
-      <w:r>
-        <w:rPr>
-          <w:rStyle w:val="Hyperlink"/>
-          <w:rFonts w:ascii="Segoe UI" w:eastAsiaTheme="majorEastAsia" w:hAnsi="Segoe UI" w:cs="Segoe UI"/>
-        </w:rPr>
-        <w:t>&lt;</w:t>
-      </w:r>
-      <w:proofErr w:type="spellStart"/>
-      <w:r>
-        <w:rPr>
-          <w:rStyle w:val="Hyperlink"/>
-          <w:rFonts w:ascii="Segoe UI" w:eastAsiaTheme="majorEastAsia" w:hAnsi="Segoe UI" w:cs="Segoe UI"/>
-        </w:rPr>
-        <w:t>TLastTransformer</w:t>
-      </w:r>
-      <w:proofErr w:type="spellEnd"/>
-      <w:r>
-        <w:rPr>
-          <w:rStyle w:val="Hyperlink"/>
-          <w:rFonts w:ascii="Segoe UI" w:eastAsiaTheme="majorEastAsia" w:hAnsi="Segoe UI" w:cs="Segoe UI"/>
-        </w:rPr>
-        <w:t>&gt;</w:t>
-      </w:r>
-      <w:r>
-        <w:rPr>
-          <w:rFonts w:ascii="Segoe UI" w:hAnsi="Segoe UI" w:cs="Segoe UI"/>
-          <w:color w:val="000000"/>
-        </w:rPr>
-        <w:fldChar w:fldCharType="end"/>
-      </w:r>
+      <w:hyperlink r:id="rId22" w:history="1">
+        <w:r>
+          <w:rPr>
+            <w:rStyle w:val="Hyperlink"/>
+            <w:rFonts w:ascii="Segoe UI" w:eastAsiaTheme="majorEastAsia" w:hAnsi="Segoe UI" w:cs="Segoe UI"/>
+          </w:rPr>
+          <w:t>EstimatorChain&lt;TLastTransformer&gt;</w:t>
+        </w:r>
+      </w:hyperlink>
       <w:r>
         <w:rPr>
           <w:rFonts w:ascii="Segoe UI" w:hAnsi="Segoe UI" w:cs="Segoe UI"/>
@@ -863,7 +1069,6 @@
         </w:rPr>
         <w:t> as you will then append the trainer to the </w:t>
       </w:r>
-      <w:proofErr w:type="spellStart"/>
       <w:r>
         <w:rPr>
           <w:rStyle w:val="HTMLCode"/>
@@ -871,7 +1076,6 @@
         </w:rPr>
         <w:t>EstimatorChain</w:t>
       </w:r>
-      <w:proofErr w:type="spellEnd"/>
       <w:r>
         <w:rPr>
           <w:rFonts w:ascii="Segoe UI" w:hAnsi="Segoe UI" w:cs="Segoe UI"/>
@@ -904,7 +1108,6 @@
         </w:rPr>
         <w:t>To add the trainer, call the </w:t>
       </w:r>
-      <w:proofErr w:type="spellStart"/>
       <w:r>
         <w:rPr>
           <w:rStyle w:val="HTMLCode"/>
@@ -913,7 +1116,6 @@
         </w:rPr>
         <w:t>mlContext.Transforms.Text.FeaturizeText</w:t>
       </w:r>
-      <w:proofErr w:type="spellEnd"/>
       <w:r>
         <w:rPr>
           <w:rFonts w:ascii="Segoe UI" w:hAnsi="Segoe UI" w:cs="Segoe UI"/>
@@ -922,28 +1124,16 @@
         </w:rPr>
         <w:t> wrapper method which returns a </w:t>
       </w:r>
-      <w:proofErr w:type="spellStart"/>
-      <w:r>
-        <w:fldChar w:fldCharType="begin"/>
-      </w:r>
-      <w:r>
-        <w:instrText xml:space="preserve"> HYPERLINK "https://docs.microsoft.com/en-us/dotnet/api/microsoft.ml.trainers.fasttree.fasttreebinaryclassificationtrainer" </w:instrText>
-      </w:r>
-      <w:r>
-        <w:fldChar w:fldCharType="separate"/>
-      </w:r>
-      <w:r>
-        <w:rPr>
-          <w:rStyle w:val="Hyperlink"/>
-          <w:rFonts w:ascii="Segoe UI" w:hAnsi="Segoe UI" w:cs="Segoe UI"/>
-          <w:shd w:val="clear" w:color="auto" w:fill="FFFFFF"/>
-        </w:rPr>
-        <w:t>FastTreeBinaryClassificationTrainer</w:t>
-      </w:r>
-      <w:proofErr w:type="spellEnd"/>
-      <w:r>
-        <w:fldChar w:fldCharType="end"/>
-      </w:r>
+      <w:hyperlink r:id="rId23" w:history="1">
+        <w:r>
+          <w:rPr>
+            <w:rStyle w:val="Hyperlink"/>
+            <w:rFonts w:ascii="Segoe UI" w:hAnsi="Segoe UI" w:cs="Segoe UI"/>
+            <w:shd w:val="clear" w:color="auto" w:fill="FFFFFF"/>
+          </w:rPr>
+          <w:t>FastTreeBinaryClassificationTrainer</w:t>
+        </w:r>
+      </w:hyperlink>
       <w:r>
         <w:rPr>
           <w:rFonts w:ascii="Segoe UI" w:hAnsi="Segoe UI" w:cs="Segoe UI"/>
@@ -961,7 +1151,6 @@
         <w:br/>
         <w:t>a decision tree learner you'll use in this pipeline. The </w:t>
       </w:r>
-      <w:proofErr w:type="spellStart"/>
       <w:r>
         <w:rPr>
           <w:rStyle w:val="HTMLCode"/>
@@ -970,7 +1159,6 @@
         </w:rPr>
         <w:t>FastTreeBinaryClassificationTrainer</w:t>
       </w:r>
-      <w:proofErr w:type="spellEnd"/>
       <w:r>
         <w:rPr>
           <w:rFonts w:ascii="Segoe UI" w:hAnsi="Segoe UI" w:cs="Segoe UI"/>
@@ -1002,26 +1190,8 @@
           <w:shd w:val="clear" w:color="auto" w:fill="FFFFFF"/>
         </w:rPr>
         <w:br/>
-      </w:r>
-      <w:proofErr w:type="spellStart"/>
-      <w:r>
-        <w:rPr>
-          <w:rFonts w:ascii="Segoe UI" w:hAnsi="Segoe UI" w:cs="Segoe UI"/>
-          <w:color w:val="000000"/>
-          <w:shd w:val="clear" w:color="auto" w:fill="FFFFFF"/>
-        </w:rPr>
-        <w:t>featurized</w:t>
-      </w:r>
-      <w:proofErr w:type="spellEnd"/>
-      <w:r>
-        <w:rPr>
-          <w:rFonts w:ascii="Segoe UI" w:hAnsi="Segoe UI" w:cs="Segoe UI"/>
-          <w:color w:val="000000"/>
-          <w:shd w:val="clear" w:color="auto" w:fill="FFFFFF"/>
-        </w:rPr>
-        <w:t> </w:t>
-      </w:r>
-      <w:proofErr w:type="spellStart"/>
+        <w:t>featurized </w:t>
+      </w:r>
       <w:r>
         <w:rPr>
           <w:rStyle w:val="HTMLCode"/>
@@ -1030,7 +1200,6 @@
         </w:rPr>
         <w:t>SentimentText</w:t>
       </w:r>
-      <w:proofErr w:type="spellEnd"/>
       <w:r>
         <w:rPr>
           <w:rFonts w:ascii="Segoe UI" w:hAnsi="Segoe UI" w:cs="Segoe UI"/>
@@ -1099,54 +1268,16 @@
         </w:rPr>
         <w:t>You train the model, </w:t>
       </w:r>
-      <w:proofErr w:type="spellStart"/>
-      <w:r>
-        <w:fldChar w:fldCharType="begin"/>
-      </w:r>
-      <w:r>
-        <w:instrText xml:space="preserve"> HYPERLINK "https://docs.microsoft.com/en-us/dotnet/api/microsoft.ml.data.transformerchain-1" </w:instrText>
-      </w:r>
-      <w:r>
-        <w:fldChar w:fldCharType="separate"/>
-      </w:r>
-      <w:r>
-        <w:rPr>
-          <w:rStyle w:val="Hyperlink"/>
-          <w:rFonts w:ascii="Segoe UI" w:hAnsi="Segoe UI" w:cs="Segoe UI"/>
-          <w:shd w:val="clear" w:color="auto" w:fill="FFFFFF"/>
-        </w:rPr>
-        <w:t>TransformerChain</w:t>
-      </w:r>
-      <w:proofErr w:type="spellEnd"/>
-      <w:r>
-        <w:rPr>
-          <w:rStyle w:val="Hyperlink"/>
-          <w:rFonts w:ascii="Segoe UI" w:hAnsi="Segoe UI" w:cs="Segoe UI"/>
-          <w:shd w:val="clear" w:color="auto" w:fill="FFFFFF"/>
-        </w:rPr>
-        <w:t>&lt;</w:t>
-      </w:r>
-      <w:proofErr w:type="spellStart"/>
-      <w:r>
-        <w:rPr>
-          <w:rStyle w:val="Hyperlink"/>
-          <w:rFonts w:ascii="Segoe UI" w:hAnsi="Segoe UI" w:cs="Segoe UI"/>
-          <w:shd w:val="clear" w:color="auto" w:fill="FFFFFF"/>
-        </w:rPr>
-        <w:t>TLastTransformer</w:t>
-      </w:r>
-      <w:proofErr w:type="spellEnd"/>
-      <w:r>
-        <w:rPr>
-          <w:rStyle w:val="Hyperlink"/>
-          <w:rFonts w:ascii="Segoe UI" w:hAnsi="Segoe UI" w:cs="Segoe UI"/>
-          <w:shd w:val="clear" w:color="auto" w:fill="FFFFFF"/>
-        </w:rPr>
-        <w:t>&gt;</w:t>
-      </w:r>
-      <w:r>
-        <w:fldChar w:fldCharType="end"/>
-      </w:r>
+      <w:hyperlink r:id="rId24" w:history="1">
+        <w:r>
+          <w:rPr>
+            <w:rStyle w:val="Hyperlink"/>
+            <w:rFonts w:ascii="Segoe UI" w:hAnsi="Segoe UI" w:cs="Segoe UI"/>
+            <w:shd w:val="clear" w:color="auto" w:fill="FFFFFF"/>
+          </w:rPr>
+          <w:t>TransformerChain&lt;TLastTransformer&gt;</w:t>
+        </w:r>
+      </w:hyperlink>
       <w:r>
         <w:rPr>
           <w:rFonts w:ascii="Segoe UI" w:hAnsi="Segoe UI" w:cs="Segoe UI"/>
@@ -1164,43 +1295,23 @@
         <w:br/>
         <w:t>defined, you train your model using the </w:t>
       </w:r>
-      <w:proofErr w:type="spellStart"/>
-      <w:r>
-        <w:fldChar w:fldCharType="begin"/>
-      </w:r>
-      <w:r>
-        <w:instrText xml:space="preserve"> HYPERLINK "https://docs.microsoft.com/en-us/dotnet/api/microsoft.ml.runtime.data.estimatorchain-1.fit" </w:instrText>
-      </w:r>
-      <w:r>
-        <w:fldChar w:fldCharType="separate"/>
-      </w:r>
-      <w:r>
-        <w:rPr>
-          <w:rStyle w:val="Hyperlink"/>
-          <w:rFonts w:ascii="Segoe UI" w:hAnsi="Segoe UI" w:cs="Segoe UI"/>
+      <w:hyperlink r:id="rId25" w:history="1">
+        <w:r>
+          <w:rPr>
+            <w:rStyle w:val="Hyperlink"/>
+            <w:rFonts w:ascii="Segoe UI" w:hAnsi="Segoe UI" w:cs="Segoe UI"/>
+            <w:shd w:val="clear" w:color="auto" w:fill="FFFFFF"/>
+          </w:rPr>
+          <w:t>Fit</w:t>
+        </w:r>
+      </w:hyperlink>
+      <w:r>
+        <w:rPr>
+          <w:rFonts w:ascii="Segoe UI" w:hAnsi="Segoe UI" w:cs="Segoe UI"/>
+          <w:color w:val="000000"/>
           <w:shd w:val="clear" w:color="auto" w:fill="FFFFFF"/>
         </w:rPr>
-        <w:t>Fit</w:t>
-      </w:r>
-      <w:r>
-        <w:fldChar w:fldCharType="end"/>
-      </w:r>
-      <w:r>
-        <w:rPr>
-          <w:rFonts w:ascii="Segoe UI" w:hAnsi="Segoe UI" w:cs="Segoe UI"/>
-          <w:color w:val="000000"/>
-          <w:shd w:val="clear" w:color="auto" w:fill="FFFFFF"/>
-        </w:rPr>
-        <w:t>while</w:t>
-      </w:r>
-      <w:proofErr w:type="spellEnd"/>
-      <w:r>
-        <w:rPr>
-          <w:rFonts w:ascii="Segoe UI" w:hAnsi="Segoe UI" w:cs="Segoe UI"/>
-          <w:color w:val="000000"/>
-          <w:shd w:val="clear" w:color="auto" w:fill="FFFFFF"/>
-        </w:rPr>
-        <w:t xml:space="preserve"> providing the already loaded training data. This returns a model to use for </w:t>
+        <w:t xml:space="preserve">while providing the already loaded training data. This returns a model to use for </w:t>
       </w:r>
       <w:r>
         <w:rPr>
@@ -1211,25 +1322,29 @@
         <w:br/>
         <w:t>predictions. </w:t>
       </w:r>
-      <w:proofErr w:type="spellStart"/>
-      <w:proofErr w:type="gramStart"/>
       <w:r>
         <w:rPr>
           <w:rStyle w:val="HTMLCode"/>
           <w:rFonts w:eastAsiaTheme="minorHAnsi"/>
           <w:color w:val="000000"/>
         </w:rPr>
-        <w:t>pipeline.Fit</w:t>
-      </w:r>
-      <w:proofErr w:type="spellEnd"/>
-      <w:proofErr w:type="gramEnd"/>
+        <w:t>pipeline.Fit()</w:t>
+      </w:r>
+      <w:r>
+        <w:rPr>
+          <w:rFonts w:ascii="Segoe UI" w:hAnsi="Segoe UI" w:cs="Segoe UI"/>
+          <w:color w:val="000000"/>
+          <w:shd w:val="clear" w:color="auto" w:fill="FFFFFF"/>
+        </w:rPr>
+        <w:t> trains the pipeline and returns a </w:t>
+      </w:r>
       <w:r>
         <w:rPr>
           <w:rStyle w:val="HTMLCode"/>
           <w:rFonts w:eastAsiaTheme="minorHAnsi"/>
           <w:color w:val="000000"/>
         </w:rPr>
-        <w:t>()</w:t>
+        <w:t>Transformer</w:t>
       </w:r>
       <w:r>
         <w:rPr>
@@ -1237,7 +1352,7 @@
           <w:color w:val="000000"/>
           <w:shd w:val="clear" w:color="auto" w:fill="FFFFFF"/>
         </w:rPr>
-        <w:t> trains the pipeline and returns a </w:t>
+        <w:t> based on the </w:t>
       </w:r>
       <w:r>
         <w:rPr>
@@ -1245,26 +1360,8 @@
           <w:rFonts w:eastAsiaTheme="minorHAnsi"/>
           <w:color w:val="000000"/>
         </w:rPr>
-        <w:t>Transformer</w:t>
-      </w:r>
-      <w:r>
-        <w:rPr>
-          <w:rFonts w:ascii="Segoe UI" w:hAnsi="Segoe UI" w:cs="Segoe UI"/>
-          <w:color w:val="000000"/>
-          <w:shd w:val="clear" w:color="auto" w:fill="FFFFFF"/>
-        </w:rPr>
-        <w:t> based on the </w:t>
-      </w:r>
-      <w:proofErr w:type="spellStart"/>
-      <w:r>
-        <w:rPr>
-          <w:rStyle w:val="HTMLCode"/>
-          <w:rFonts w:eastAsiaTheme="minorHAnsi"/>
-          <w:color w:val="000000"/>
-        </w:rPr>
         <w:t>DataView</w:t>
       </w:r>
-      <w:proofErr w:type="spellEnd"/>
       <w:r>
         <w:rPr>
           <w:rFonts w:ascii="Segoe UI" w:hAnsi="Segoe UI" w:cs="Segoe UI"/>
@@ -1295,379 +1392,145 @@
     </w:p>
     <w:p>
       <w:pPr>
-        <w:pStyle w:val="NoSpacing"/>
-        <w:rPr>
-          <w:rFonts w:ascii="Segoe UI" w:hAnsi="Segoe UI" w:cs="Segoe UI"/>
-          <w:color w:val="000000"/>
-          <w:shd w:val="clear" w:color="auto" w:fill="FFFFFF"/>
-        </w:rPr>
-      </w:pPr>
-    </w:p>
-    <w:p>
-      <w:pPr>
-        <w:pStyle w:val="NoSpacing"/>
-      </w:pPr>
-    </w:p>
-    <w:p>
-      <w:r>
-        <w:br w:type="page"/>
-      </w:r>
-    </w:p>
-    <w:p>
-      <w:pPr>
-        <w:pStyle w:val="Heading2"/>
-      </w:pPr>
-      <w:proofErr w:type="gramStart"/>
-      <w:r>
-        <w:t>Sentiment  Analysis</w:t>
-      </w:r>
-      <w:proofErr w:type="gramEnd"/>
-      <w:r>
-        <w:t xml:space="preserve"> Binary Classification</w:t>
-      </w:r>
-    </w:p>
-    <w:p/>
-    <w:p>
-      <w:hyperlink r:id="rId14" w:history="1">
+        <w:rPr>
+          <w:rFonts w:ascii="Calibri" w:eastAsia="Times New Roman" w:hAnsi="Calibri" w:cs="Times New Roman"/>
+          <w:b/>
+          <w:bCs/>
+        </w:rPr>
+      </w:pPr>
+    </w:p>
+    <w:p>
+      <w:pPr>
+        <w:rPr>
+          <w:rFonts w:ascii="Calibri" w:eastAsia="Times New Roman" w:hAnsi="Calibri" w:cs="Times New Roman"/>
+          <w:b/>
+          <w:bCs/>
+        </w:rPr>
+      </w:pPr>
+    </w:p>
+    <w:p>
+      <w:pPr>
+        <w:rPr>
+          <w:rFonts w:ascii="Calibri" w:eastAsia="Times New Roman" w:hAnsi="Calibri" w:cs="Times New Roman"/>
+          <w:b/>
+          <w:bCs/>
+        </w:rPr>
+      </w:pPr>
+    </w:p>
+    <w:p>
+      <w:pPr>
+        <w:pStyle w:val="Heading1"/>
+      </w:pPr>
+      <w:r>
+        <w:rPr>
+          <w:rFonts w:eastAsia="Times New Roman"/>
+        </w:rPr>
+        <w:t>ML Encog</w:t>
+      </w:r>
+    </w:p>
+    <w:p>
+      <w:hyperlink r:id="rId26" w:history="1">
         <w:r>
           <w:rPr>
             <w:rStyle w:val="Hyperlink"/>
           </w:rPr>
-          <w:t>https://docs.microsoft.com/en-us/dotnet/machine-learning/tutorials/sentiment-analysis</w:t>
+          <w:t>https://www.heatonresearch.com/encog/</w:t>
         </w:r>
       </w:hyperlink>
     </w:p>
-    <w:p>
-      <w:r>
-        <w:t>D:\Projects\back\MLNet\MlSamples\machinelearning-samples\samples\csharp\getting-started\BinaryClassification_SentimentAnalysis</w:t>
-      </w:r>
-      <w:r>
-        <w:t>\</w:t>
-      </w:r>
-      <w:r>
-        <w:t>SentimentAnalysis-Solution</w:t>
-      </w:r>
-      <w:r>
-        <w:t>.sln</w:t>
-      </w:r>
-    </w:p>
-    <w:p/>
-    <w:p>
-      <w:pPr>
-        <w:shd w:val="clear" w:color="auto" w:fill="FFFFFF"/>
-        <w:spacing w:before="100" w:beforeAutospacing="1"/>
-        <w:rPr>
-          <w:rFonts w:ascii="Segoe UI" w:eastAsia="Times New Roman" w:hAnsi="Segoe UI" w:cs="Segoe UI"/>
-          <w:color w:val="000000"/>
-          <w:sz w:val="24"/>
-          <w:szCs w:val="24"/>
-        </w:rPr>
-      </w:pPr>
-      <w:r>
-        <w:rPr>
-          <w:rFonts w:ascii="Segoe UI" w:eastAsia="Times New Roman" w:hAnsi="Segoe UI" w:cs="Segoe UI"/>
-          <w:b/>
-          <w:i/>
-          <w:color w:val="000000"/>
-          <w:sz w:val="24"/>
-          <w:szCs w:val="24"/>
-        </w:rPr>
-        <w:t>Classification</w:t>
-      </w:r>
-      <w:r>
-        <w:rPr>
-          <w:rFonts w:ascii="Segoe UI" w:eastAsia="Times New Roman" w:hAnsi="Segoe UI" w:cs="Segoe UI"/>
-          <w:color w:val="000000"/>
-          <w:sz w:val="24"/>
-          <w:szCs w:val="24"/>
-        </w:rPr>
-        <w:t xml:space="preserve"> is a machine learning </w:t>
-      </w:r>
-      <w:r>
-        <w:rPr>
-          <w:rFonts w:ascii="Segoe UI" w:eastAsia="Times New Roman" w:hAnsi="Segoe UI" w:cs="Segoe UI"/>
-          <w:color w:val="000000"/>
-          <w:sz w:val="24"/>
-          <w:szCs w:val="24"/>
-          <w:u w:val="single"/>
-        </w:rPr>
-        <w:t>task</w:t>
-      </w:r>
-      <w:r>
-        <w:rPr>
-          <w:rFonts w:ascii="Segoe UI" w:eastAsia="Times New Roman" w:hAnsi="Segoe UI" w:cs="Segoe UI"/>
-          <w:color w:val="000000"/>
-          <w:sz w:val="24"/>
-          <w:szCs w:val="24"/>
-        </w:rPr>
-        <w:t xml:space="preserve"> that uses data to </w:t>
-      </w:r>
-      <w:r>
-        <w:rPr>
-          <w:rFonts w:ascii="Segoe UI" w:eastAsia="Times New Roman" w:hAnsi="Segoe UI" w:cs="Segoe UI"/>
-          <w:b/>
-          <w:bCs/>
-          <w:color w:val="000000"/>
-          <w:sz w:val="24"/>
-          <w:szCs w:val="24"/>
-        </w:rPr>
-        <w:t>determine</w:t>
-      </w:r>
-      <w:r>
-        <w:rPr>
-          <w:rFonts w:ascii="Segoe UI" w:eastAsia="Times New Roman" w:hAnsi="Segoe UI" w:cs="Segoe UI"/>
-          <w:color w:val="000000"/>
-          <w:sz w:val="24"/>
-          <w:szCs w:val="24"/>
-        </w:rPr>
-        <w:t> the category, type, or class of an item or row of data. For example, you can use classification to:</w:t>
-      </w:r>
-    </w:p>
-    <w:p>
-      <w:pPr>
-        <w:numPr>
-          <w:ilvl w:val="0"/>
-          <w:numId w:val="2"/>
-        </w:numPr>
-        <w:shd w:val="clear" w:color="auto" w:fill="FFFFFF"/>
-        <w:spacing w:before="100" w:beforeAutospacing="1" w:after="100" w:afterAutospacing="1"/>
-        <w:ind w:left="570"/>
-        <w:rPr>
-          <w:rFonts w:ascii="Segoe UI" w:eastAsia="Times New Roman" w:hAnsi="Segoe UI" w:cs="Segoe UI"/>
-          <w:color w:val="000000"/>
-          <w:sz w:val="24"/>
-          <w:szCs w:val="24"/>
-        </w:rPr>
-      </w:pPr>
-      <w:r>
-        <w:rPr>
-          <w:rFonts w:ascii="Segoe UI" w:eastAsia="Times New Roman" w:hAnsi="Segoe UI" w:cs="Segoe UI"/>
-          <w:color w:val="000000"/>
-          <w:sz w:val="24"/>
-          <w:szCs w:val="24"/>
-        </w:rPr>
-        <w:t>Identify sentiment as positive or negative.</w:t>
-      </w:r>
-    </w:p>
-    <w:p>
-      <w:pPr>
-        <w:numPr>
-          <w:ilvl w:val="0"/>
-          <w:numId w:val="2"/>
-        </w:numPr>
-        <w:shd w:val="clear" w:color="auto" w:fill="FFFFFF"/>
-        <w:spacing w:before="100" w:beforeAutospacing="1" w:after="100" w:afterAutospacing="1"/>
-        <w:ind w:left="570"/>
-        <w:rPr>
-          <w:rFonts w:ascii="Segoe UI" w:eastAsia="Times New Roman" w:hAnsi="Segoe UI" w:cs="Segoe UI"/>
-          <w:color w:val="000000"/>
-          <w:sz w:val="24"/>
-          <w:szCs w:val="24"/>
-        </w:rPr>
-      </w:pPr>
-      <w:r>
-        <w:rPr>
-          <w:rFonts w:ascii="Segoe UI" w:eastAsia="Times New Roman" w:hAnsi="Segoe UI" w:cs="Segoe UI"/>
-          <w:color w:val="000000"/>
-          <w:sz w:val="24"/>
-          <w:szCs w:val="24"/>
-        </w:rPr>
-        <w:t>Classify email as spam, junk, or good.</w:t>
-      </w:r>
-    </w:p>
-    <w:p>
-      <w:pPr>
-        <w:numPr>
-          <w:ilvl w:val="0"/>
-          <w:numId w:val="2"/>
-        </w:numPr>
-        <w:shd w:val="clear" w:color="auto" w:fill="FFFFFF"/>
-        <w:spacing w:before="100" w:beforeAutospacing="1" w:after="100" w:afterAutospacing="1"/>
-        <w:ind w:left="570"/>
-        <w:rPr>
-          <w:rFonts w:ascii="Segoe UI" w:eastAsia="Times New Roman" w:hAnsi="Segoe UI" w:cs="Segoe UI"/>
-          <w:color w:val="000000"/>
-          <w:sz w:val="24"/>
-          <w:szCs w:val="24"/>
-        </w:rPr>
-      </w:pPr>
-      <w:r>
-        <w:rPr>
-          <w:rFonts w:ascii="Segoe UI" w:eastAsia="Times New Roman" w:hAnsi="Segoe UI" w:cs="Segoe UI"/>
-          <w:color w:val="000000"/>
-          <w:sz w:val="24"/>
-          <w:szCs w:val="24"/>
-        </w:rPr>
-        <w:t>Determine whether a patient's lab sample is cancerous.</w:t>
-      </w:r>
-    </w:p>
-    <w:p>
-      <w:pPr>
-        <w:numPr>
-          <w:ilvl w:val="0"/>
-          <w:numId w:val="2"/>
-        </w:numPr>
-        <w:shd w:val="clear" w:color="auto" w:fill="FFFFFF"/>
-        <w:spacing w:before="100" w:beforeAutospacing="1" w:after="100" w:afterAutospacing="1"/>
-        <w:ind w:left="570"/>
-        <w:rPr>
-          <w:rFonts w:ascii="Segoe UI" w:eastAsia="Times New Roman" w:hAnsi="Segoe UI" w:cs="Segoe UI"/>
-          <w:color w:val="000000"/>
-          <w:sz w:val="24"/>
-          <w:szCs w:val="24"/>
-        </w:rPr>
-      </w:pPr>
-      <w:r>
-        <w:rPr>
-          <w:rFonts w:ascii="Segoe UI" w:eastAsia="Times New Roman" w:hAnsi="Segoe UI" w:cs="Segoe UI"/>
-          <w:color w:val="000000"/>
-          <w:sz w:val="24"/>
-          <w:szCs w:val="24"/>
-        </w:rPr>
-        <w:t>Categorize customers by their propensity to respond to a sales campaign.</w:t>
-      </w:r>
-    </w:p>
-    <w:p>
-      <w:pPr>
-        <w:shd w:val="clear" w:color="auto" w:fill="FFFFFF"/>
-        <w:spacing w:before="100" w:beforeAutospacing="1"/>
-        <w:rPr>
-          <w:rFonts w:ascii="Segoe UI" w:eastAsia="Times New Roman" w:hAnsi="Segoe UI" w:cs="Segoe UI"/>
-          <w:color w:val="000000"/>
-          <w:sz w:val="24"/>
-          <w:szCs w:val="24"/>
-        </w:rPr>
-      </w:pPr>
-      <w:r>
-        <w:rPr>
-          <w:rFonts w:ascii="Segoe UI" w:eastAsia="Times New Roman" w:hAnsi="Segoe UI" w:cs="Segoe UI"/>
-          <w:color w:val="000000"/>
-          <w:sz w:val="24"/>
-          <w:szCs w:val="24"/>
-        </w:rPr>
-        <w:t>Classification tasks are frequently one of the following types:</w:t>
-      </w:r>
-    </w:p>
-    <w:p>
-      <w:pPr>
-        <w:numPr>
-          <w:ilvl w:val="0"/>
-          <w:numId w:val="3"/>
-        </w:numPr>
-        <w:shd w:val="clear" w:color="auto" w:fill="FFFFFF"/>
-        <w:spacing w:before="100" w:beforeAutospacing="1" w:after="100" w:afterAutospacing="1"/>
-        <w:ind w:left="570"/>
-        <w:rPr>
-          <w:rFonts w:ascii="Segoe UI" w:eastAsia="Times New Roman" w:hAnsi="Segoe UI" w:cs="Segoe UI"/>
-          <w:color w:val="000000"/>
-          <w:sz w:val="24"/>
-          <w:szCs w:val="24"/>
-        </w:rPr>
-      </w:pPr>
-      <w:r>
-        <w:rPr>
-          <w:rFonts w:ascii="Segoe UI" w:eastAsia="Times New Roman" w:hAnsi="Segoe UI" w:cs="Segoe UI"/>
-          <w:color w:val="000000"/>
-          <w:sz w:val="24"/>
-          <w:szCs w:val="24"/>
-        </w:rPr>
-        <w:t>Binary: either A or B.</w:t>
-      </w:r>
-    </w:p>
-    <w:p>
-      <w:pPr>
-        <w:numPr>
-          <w:ilvl w:val="0"/>
-          <w:numId w:val="3"/>
-        </w:numPr>
-        <w:shd w:val="clear" w:color="auto" w:fill="FFFFFF"/>
-        <w:spacing w:before="100" w:beforeAutospacing="1" w:after="100" w:afterAutospacing="1"/>
-        <w:ind w:left="570"/>
-        <w:rPr>
-          <w:rFonts w:ascii="Segoe UI" w:eastAsia="Times New Roman" w:hAnsi="Segoe UI" w:cs="Segoe UI"/>
-          <w:color w:val="000000"/>
-          <w:sz w:val="24"/>
-          <w:szCs w:val="24"/>
-        </w:rPr>
-      </w:pPr>
-      <w:r>
-        <w:rPr>
-          <w:rFonts w:ascii="Segoe UI" w:eastAsia="Times New Roman" w:hAnsi="Segoe UI" w:cs="Segoe UI"/>
-          <w:color w:val="000000"/>
-          <w:sz w:val="24"/>
-          <w:szCs w:val="24"/>
-        </w:rPr>
-        <w:t>Multiclass: multiple categories that can be predicted by using a single model.</w:t>
-      </w:r>
-    </w:p>
-    <w:p/>
-    <w:p/>
-    <w:p/>
-    <w:p/>
-    <w:p>
-      <w:pPr>
-        <w:pStyle w:val="Heading1"/>
-      </w:pPr>
-      <w:r>
-        <w:t>Getting the samples</w:t>
-      </w:r>
-    </w:p>
-    <w:p>
-      <w:hyperlink r:id="rId15" w:history="1">
+    <w:p/>
+    <w:p>
+      <w:r>
+        <w:t>Pluralsight course:</w:t>
+      </w:r>
+      <w:bookmarkStart w:id="0" w:name="_GoBack"/>
+      <w:bookmarkEnd w:id="0"/>
+    </w:p>
+    <w:p>
+      <w:hyperlink r:id="rId27" w:history="1">
         <w:r>
           <w:rPr>
             <w:rStyle w:val="Hyperlink"/>
           </w:rPr>
-          <w:t>https://dotnet.microsoft.com/apps/machinelearning-ai/ml-dotnet</w:t>
+          <w:t>https://app.pluralsight.com/player?course=introduction-to-machine-learning-encog&amp;author=abhishek-kumar&amp;name=introduction-to-machine-learning-encog-m5-intro-encog3&amp;clip=5&amp;mode=live</w:t>
         </w:r>
       </w:hyperlink>
     </w:p>
-    <w:p>
-      <w:hyperlink r:id="rId16" w:history="1">
-        <w:r>
-          <w:rPr>
-            <w:rStyle w:val="Hyperlink"/>
-          </w:rPr>
-          <w:t>https://github.com/dotnet/machinelearning-samples</w:t>
-        </w:r>
-      </w:hyperlink>
-      <w:r>
-        <w:t xml:space="preserve"> to </w:t>
-      </w:r>
-      <w:r>
-        <w:t>D:\Projects\back\MLNet\MlSamples</w:t>
-      </w:r>
-    </w:p>
-    <w:p/>
-    <w:p/>
-    <w:p/>
-    <w:p/>
-    <w:p/>
-    <w:p/>
-    <w:p/>
-    <w:p/>
-    <w:p/>
-    <w:p/>
-    <w:p/>
-    <w:p/>
-    <w:p/>
-    <w:p/>
-    <w:p/>
-    <w:p/>
-    <w:p/>
-    <w:p/>
-    <w:p/>
-    <w:p/>
-    <w:p/>
-    <w:p/>
-    <w:p/>
-    <w:p/>
-    <w:p/>
-    <w:p>
-      <w:pPr>
-        <w:spacing w:after="160" w:line="259" w:lineRule="auto"/>
-      </w:pPr>
-    </w:p>
+    <w:p/>
+    <w:p/>
+    <w:p>
+      <w:r>
+        <w:t>D:\Projects\back\MLNet\Encog</w:t>
+      </w:r>
+    </w:p>
+    <w:p>
+      <w:r>
+        <w:t>Built the core solution to get the runtime dlls</w:t>
+      </w:r>
+    </w:p>
+    <w:p/>
+    <w:p/>
+    <w:p/>
+    <w:p/>
+    <w:p/>
+    <w:p/>
+    <w:p/>
+    <w:p/>
+    <w:p/>
+    <w:p/>
+    <w:p/>
+    <w:p/>
+    <w:p/>
+    <w:p/>
+    <w:p/>
+    <w:p/>
+    <w:p/>
+    <w:p/>
+    <w:p/>
+    <w:p/>
+    <w:p/>
+    <w:p/>
+    <w:p/>
+    <w:p/>
+    <w:p/>
+    <w:p/>
+    <w:p/>
+    <w:p/>
+    <w:p/>
+    <w:p/>
+    <w:p/>
+    <w:p/>
+    <w:p/>
+    <w:p/>
+    <w:p/>
+    <w:p/>
+    <w:p/>
+    <w:p/>
+    <w:p/>
+    <w:p/>
+    <w:p/>
+    <w:p>
+      <w:pPr>
+        <w:pStyle w:val="NoSpacing"/>
+        <w:rPr>
+          <w:rFonts w:ascii="Segoe UI" w:hAnsi="Segoe UI" w:cs="Segoe UI"/>
+          <w:color w:val="000000"/>
+          <w:shd w:val="clear" w:color="auto" w:fill="FFFFFF"/>
+        </w:rPr>
+      </w:pPr>
+    </w:p>
+    <w:p>
+      <w:pPr>
+        <w:pStyle w:val="NoSpacing"/>
+      </w:pPr>
+    </w:p>
+    <w:p>
+      <w:r>
+        <w:br w:type="page"/>
+      </w:r>
+    </w:p>
+    <w:p/>
+    <w:p/>
     <w:sectPr>
       <w:pgSz w:w="12240" w:h="15840"/>
       <w:pgMar w:top="1440" w:right="1440" w:bottom="1440" w:left="1440" w:header="720" w:footer="720" w:gutter="0"/>
@@ -2693,6 +2556,18 @@
       <w:szCs w:val="20"/>
     </w:rPr>
   </w:style>
+  <w:style w:type="character" w:styleId="FollowedHyperlink">
+    <w:name w:val="FollowedHyperlink"/>
+    <w:basedOn w:val="DefaultParagraphFont"/>
+    <w:uiPriority w:val="99"/>
+    <w:semiHidden/>
+    <w:unhideWhenUsed/>
+    <w:rsid w:val="00621AB8"/>
+    <w:rPr>
+      <w:color w:val="954F72" w:themeColor="followedHyperlink"/>
+      <w:u w:val="single"/>
+    </w:rPr>
+  </w:style>
 </w:styles>
 </file>
 

</xml_diff>

<commit_message>
Added Iris tutorial project
</commit_message>
<xml_diff>
--- a/samples/csharp/MySentimentAnalysis/MLNetSamplesNotes.docx
+++ b/samples/csharp/MySentimentAnalysis/MLNetSamplesNotes.docx
@@ -52,13 +52,29 @@
     </w:p>
     <w:p>
       <w:r>
-        <w:t>ML.NET is an open-source and cross-platform machine learning framework (Windows, Linux, macOS) for .NET developers. Using ML.NET, developers can leverage their existing tools and skillsets to develop and infuse custom AI into their applications by creating custom machine learning models.</w:t>
-      </w:r>
-    </w:p>
-    <w:p/>
-    <w:p>
-      <w:r>
-        <w:t>ML.NET allows you to create and use machine learning models targeting common tasks such as classification, regression, clustering, ranking, recommendations and anomaly detection. It also supports the broader open source ecosystem by proving integration with popular deep-learning frameworks like TensorFlow and interoperability through ONNX. Some common use cases of ML.NET are scenarios like Sentiment Analysis, Recommendations, Image Classification, Sales Forecast, etc. Please see our samples for more scenarios.</w:t>
+        <w:t xml:space="preserve">ML.NET is an open-source and cross-platform machine learning framework (Windows, Linux, </w:t>
+      </w:r>
+      <w:proofErr w:type="spellStart"/>
+      <w:r>
+        <w:t>macOS</w:t>
+      </w:r>
+      <w:proofErr w:type="spellEnd"/>
+      <w:r>
+        <w:t>) for .NET developers. Using ML.NET, developers can leverage their existing tools and skillsets to develop and infuse custom AI into their applications by creating custom machine learning models.</w:t>
+      </w:r>
+    </w:p>
+    <w:p/>
+    <w:p>
+      <w:r>
+        <w:t xml:space="preserve">ML.NET allows you to create and use machine learning models targeting common tasks such as classification, regression, clustering, ranking, recommendations and anomaly detection. It also supports the broader open source ecosystem by proving integration with popular deep-learning frameworks like </w:t>
+      </w:r>
+      <w:proofErr w:type="spellStart"/>
+      <w:r>
+        <w:t>TensorFlow</w:t>
+      </w:r>
+      <w:proofErr w:type="spellEnd"/>
+      <w:r>
+        <w:t xml:space="preserve"> and interoperability through ONNX. Some common use cases of ML.NET are scenarios like Sentiment Analysis, Recommendations, Image Classification, Sales Forecast, etc. Please see our samples for more scenarios.</w:t>
       </w:r>
     </w:p>
     <w:p/>
@@ -80,14 +96,43 @@
     <w:p/>
     <w:p>
       <w:r>
-        <w:t>FCC is particulary important when you initialy have a lot of features/attributes in your historic data and you want to select and use only the most important features because using too many features (especially if including features that don’t influence the model) can reduce the model’s performance and accuracy. Therefore, with FCC you can identify the most influential positive and negative contributions from the initial attribute set.</w:t>
-      </w:r>
-    </w:p>
-    <w:p/>
-    <w:p>
-      <w:r>
-        <w:t>You can use FCC to produce feature contributions with code like the following: blah blah blah</w:t>
-      </w:r>
+        <w:t xml:space="preserve">FCC is </w:t>
+      </w:r>
+      <w:proofErr w:type="spellStart"/>
+      <w:r>
+        <w:t>particulary</w:t>
+      </w:r>
+      <w:proofErr w:type="spellEnd"/>
+      <w:r>
+        <w:t xml:space="preserve"> important when you </w:t>
+      </w:r>
+      <w:proofErr w:type="spellStart"/>
+      <w:r>
+        <w:t>initialy</w:t>
+      </w:r>
+      <w:proofErr w:type="spellEnd"/>
+      <w:r>
+        <w:t xml:space="preserve"> have a lot of features/attributes in your historic data and you want to select and use only the most important features because using too many features (especially if including features that don’t influence the model) can reduce the model’s performance and accuracy. Therefore, with FCC you can identify the most influential positive and negative contributions from the initial attribute set.</w:t>
+      </w:r>
+    </w:p>
+    <w:p/>
+    <w:p>
+      <w:r>
+        <w:t xml:space="preserve">You can use FCC to produce feature contributions with code like the following: blah </w:t>
+      </w:r>
+      <w:proofErr w:type="spellStart"/>
+      <w:r>
+        <w:t>blah</w:t>
+      </w:r>
+      <w:proofErr w:type="spellEnd"/>
+      <w:r>
+        <w:t xml:space="preserve"> </w:t>
+      </w:r>
+      <w:proofErr w:type="spellStart"/>
+      <w:r>
+        <w:t>blah</w:t>
+      </w:r>
+      <w:proofErr w:type="spellEnd"/>
     </w:p>
     <w:p/>
     <w:p/>
@@ -377,36 +422,92 @@
         </w:rPr>
         <w:t>For more examples that use ML.NET, check the </w:t>
       </w:r>
+      <w:proofErr w:type="spellStart"/>
+      <w:r>
+        <w:rPr>
+          <w:rFonts w:ascii="Segoe UI" w:hAnsi="Segoe UI" w:cs="Segoe UI"/>
+          <w:color w:val="000000"/>
+        </w:rPr>
+        <w:fldChar w:fldCharType="begin"/>
+      </w:r>
+      <w:r>
+        <w:rPr>
+          <w:rFonts w:ascii="Segoe UI" w:hAnsi="Segoe UI" w:cs="Segoe UI"/>
+          <w:color w:val="000000"/>
+        </w:rPr>
+        <w:instrText xml:space="preserve"> HYPERLINK "https://github.com/dotnet/machinelearning-samples" </w:instrText>
+      </w:r>
+      <w:r>
+        <w:rPr>
+          <w:rFonts w:ascii="Segoe UI" w:hAnsi="Segoe UI" w:cs="Segoe UI"/>
+          <w:color w:val="000000"/>
+        </w:rPr>
+        <w:fldChar w:fldCharType="separate"/>
+      </w:r>
+      <w:r>
+        <w:rPr>
+          <w:rStyle w:val="Hyperlink"/>
+          <w:rFonts w:ascii="Segoe UI" w:eastAsiaTheme="majorEastAsia" w:hAnsi="Segoe UI" w:cs="Segoe UI"/>
+        </w:rPr>
+        <w:t>dotnet</w:t>
+      </w:r>
+      <w:proofErr w:type="spellEnd"/>
+      <w:r>
+        <w:rPr>
+          <w:rStyle w:val="Hyperlink"/>
+          <w:rFonts w:ascii="Segoe UI" w:eastAsiaTheme="majorEastAsia" w:hAnsi="Segoe UI" w:cs="Segoe UI"/>
+        </w:rPr>
+        <w:t>/</w:t>
+      </w:r>
+      <w:proofErr w:type="spellStart"/>
+      <w:r>
+        <w:rPr>
+          <w:rStyle w:val="Hyperlink"/>
+          <w:rFonts w:ascii="Segoe UI" w:eastAsiaTheme="majorEastAsia" w:hAnsi="Segoe UI" w:cs="Segoe UI"/>
+        </w:rPr>
+        <w:t>machinelearning</w:t>
+      </w:r>
+      <w:proofErr w:type="spellEnd"/>
+      <w:r>
+        <w:rPr>
+          <w:rStyle w:val="Hyperlink"/>
+          <w:rFonts w:ascii="Segoe UI" w:eastAsiaTheme="majorEastAsia" w:hAnsi="Segoe UI" w:cs="Segoe UI"/>
+        </w:rPr>
+        <w:t>-samples</w:t>
+      </w:r>
+      <w:r>
+        <w:rPr>
+          <w:rFonts w:ascii="Segoe UI" w:hAnsi="Segoe UI" w:cs="Segoe UI"/>
+          <w:color w:val="000000"/>
+        </w:rPr>
+        <w:fldChar w:fldCharType="end"/>
+      </w:r>
+      <w:r>
+        <w:rPr>
+          <w:rFonts w:ascii="Segoe UI" w:hAnsi="Segoe UI" w:cs="Segoe UI"/>
+          <w:color w:val="000000"/>
+        </w:rPr>
+        <w:t> GitHub repository.</w:t>
+      </w:r>
+    </w:p>
+    <w:p/>
+    <w:p/>
+    <w:p>
+      <w:pPr>
+        <w:pStyle w:val="Heading2"/>
+      </w:pPr>
+      <w:proofErr w:type="gramStart"/>
+      <w:r>
+        <w:t>Sentiment  Analysis</w:t>
+      </w:r>
+      <w:proofErr w:type="gramEnd"/>
+      <w:r>
+        <w:t xml:space="preserve"> Binary Classification</w:t>
+      </w:r>
+    </w:p>
+    <w:p/>
+    <w:p>
       <w:hyperlink r:id="rId15" w:history="1">
-        <w:r>
-          <w:rPr>
-            <w:rStyle w:val="Hyperlink"/>
-            <w:rFonts w:ascii="Segoe UI" w:eastAsiaTheme="majorEastAsia" w:hAnsi="Segoe UI" w:cs="Segoe UI"/>
-          </w:rPr>
-          <w:t>dotnet/machinelearning-samples</w:t>
-        </w:r>
-      </w:hyperlink>
-      <w:r>
-        <w:rPr>
-          <w:rFonts w:ascii="Segoe UI" w:hAnsi="Segoe UI" w:cs="Segoe UI"/>
-          <w:color w:val="000000"/>
-        </w:rPr>
-        <w:t> GitHub repository.</w:t>
-      </w:r>
-    </w:p>
-    <w:p/>
-    <w:p/>
-    <w:p>
-      <w:pPr>
-        <w:pStyle w:val="Heading2"/>
-      </w:pPr>
-      <w:r>
-        <w:t>Sentiment  Analysis Binary Classification</w:t>
-      </w:r>
-    </w:p>
-    <w:p/>
-    <w:p>
-      <w:hyperlink r:id="rId16" w:history="1">
         <w:r>
           <w:rPr>
             <w:rStyle w:val="Hyperlink"/>
@@ -448,7 +549,7 @@
       </w:r>
     </w:p>
     <w:p>
-      <w:hyperlink r:id="rId17" w:history="1">
+      <w:hyperlink r:id="rId16" w:history="1">
         <w:r>
           <w:rPr>
             <w:rStyle w:val="Hyperlink"/>
@@ -564,7 +665,7 @@
                     <pic:cNvPicPr/>
                   </pic:nvPicPr>
                   <pic:blipFill>
-                    <a:blip r:embed="rId18"/>
+                    <a:blip r:embed="rId17"/>
                     <a:stretch>
                       <a:fillRect/>
                     </a:stretch>
@@ -840,26 +941,76 @@
       <w:pPr>
         <w:pStyle w:val="NoSpacing"/>
       </w:pPr>
-      <w:r>
-        <w:t xml:space="preserve">SentimentData is the input dataset class and has a float (Sentiment) that has a value for sentiment of either positive or negative, and a string for the comment </w:t>
+      <w:proofErr w:type="spellStart"/>
+      <w:r>
+        <w:t>SentimentData</w:t>
+      </w:r>
+      <w:proofErr w:type="spellEnd"/>
+      <w:r>
+        <w:t xml:space="preserve"> is the input dataset class and has a float (Sentiment) that has a value for sentiment of either positive or negative, and a string for the comment </w:t>
       </w:r>
       <w:r>
         <w:br/>
       </w:r>
       <w:r>
-        <w:t xml:space="preserve">(SentimentText). Both fields have Column attributes attached to them. This attribute describes the order of each field in the data file, and which is the Label field. </w:t>
+        <w:t>(</w:t>
+      </w:r>
+      <w:proofErr w:type="spellStart"/>
+      <w:r>
+        <w:t>SentimentText</w:t>
+      </w:r>
+      <w:proofErr w:type="spellEnd"/>
+      <w:r>
+        <w:t xml:space="preserve">). Both fields have Column attributes attached to them. This attribute describes the order of each field in the data file, and which is the Label field. </w:t>
       </w:r>
       <w:r>
         <w:br/>
       </w:r>
-      <w:r>
-        <w:t xml:space="preserve">SentimentPrediction is the class used for prediction after the model has been trained. It has a single boolean (Sentiment) and a PredictedLabel ColumnName attribute. The </w:t>
+      <w:proofErr w:type="spellStart"/>
+      <w:r>
+        <w:t>SentimentPrediction</w:t>
+      </w:r>
+      <w:proofErr w:type="spellEnd"/>
+      <w:r>
+        <w:t xml:space="preserve"> is the class used for prediction after the model has been trained. It has a single </w:t>
+      </w:r>
+      <w:proofErr w:type="spellStart"/>
+      <w:r>
+        <w:t>boolean</w:t>
+      </w:r>
+      <w:proofErr w:type="spellEnd"/>
+      <w:r>
+        <w:t xml:space="preserve"> (Sentiment) and a </w:t>
+      </w:r>
+      <w:proofErr w:type="spellStart"/>
+      <w:r>
+        <w:t>PredictedLabel</w:t>
+      </w:r>
+      <w:proofErr w:type="spellEnd"/>
+      <w:r>
+        <w:t xml:space="preserve"> </w:t>
+      </w:r>
+      <w:proofErr w:type="spellStart"/>
+      <w:r>
+        <w:t>ColumnName</w:t>
+      </w:r>
+      <w:proofErr w:type="spellEnd"/>
+      <w:r>
+        <w:t xml:space="preserve"> attribute. The </w:t>
       </w:r>
       <w:r>
         <w:br/>
       </w:r>
       <w:r>
-        <w:t xml:space="preserve">Label is used to create and train the model, and it's also used with a second dataset to evaluate the model. The PredictedLabel is used during prediction and evaluation. For </w:t>
+        <w:t xml:space="preserve">Label is used to create and train the model, and it's also used with a second dataset to evaluate the model. The </w:t>
+      </w:r>
+      <w:proofErr w:type="spellStart"/>
+      <w:r>
+        <w:t>PredictedLabel</w:t>
+      </w:r>
+      <w:proofErr w:type="spellEnd"/>
+      <w:r>
+        <w:t xml:space="preserve"> is used during prediction and evaluation. For </w:t>
       </w:r>
       <w:r>
         <w:br/>
@@ -900,15 +1051,43 @@
         <w:br/>
         <w:t>data </w:t>
       </w:r>
-      <w:hyperlink r:id="rId19" w:anchor="feature-engineering" w:history="1">
-        <w:r>
-          <w:rPr>
-            <w:rStyle w:val="Hyperlink"/>
-            <w:rFonts w:ascii="Segoe UI" w:hAnsi="Segoe UI" w:cs="Segoe UI"/>
-          </w:rPr>
-          <w:t>featurization</w:t>
-        </w:r>
-      </w:hyperlink>
+      <w:proofErr w:type="spellStart"/>
+      <w:r>
+        <w:rPr>
+          <w:rFonts w:ascii="Segoe UI" w:hAnsi="Segoe UI" w:cs="Segoe UI"/>
+          <w:color w:val="000000"/>
+        </w:rPr>
+        <w:fldChar w:fldCharType="begin"/>
+      </w:r>
+      <w:r>
+        <w:rPr>
+          <w:rFonts w:ascii="Segoe UI" w:hAnsi="Segoe UI" w:cs="Segoe UI"/>
+          <w:color w:val="000000"/>
+        </w:rPr>
+        <w:instrText xml:space="preserve"> HYPERLINK "https://docs.microsoft.com/en-us/dotnet/machine-learning/resources/glossary" \l "feature-engineering" </w:instrText>
+      </w:r>
+      <w:r>
+        <w:rPr>
+          <w:rFonts w:ascii="Segoe UI" w:hAnsi="Segoe UI" w:cs="Segoe UI"/>
+          <w:color w:val="000000"/>
+        </w:rPr>
+        <w:fldChar w:fldCharType="separate"/>
+      </w:r>
+      <w:r>
+        <w:rPr>
+          <w:rStyle w:val="Hyperlink"/>
+          <w:rFonts w:ascii="Segoe UI" w:hAnsi="Segoe UI" w:cs="Segoe UI"/>
+        </w:rPr>
+        <w:t>featurization</w:t>
+      </w:r>
+      <w:proofErr w:type="spellEnd"/>
+      <w:r>
+        <w:rPr>
+          <w:rFonts w:ascii="Segoe UI" w:hAnsi="Segoe UI" w:cs="Segoe UI"/>
+          <w:color w:val="000000"/>
+        </w:rPr>
+        <w:fldChar w:fldCharType="end"/>
+      </w:r>
       <w:r>
         <w:rPr>
           <w:rFonts w:ascii="Segoe UI" w:hAnsi="Segoe UI" w:cs="Segoe UI"/>
@@ -916,15 +1095,43 @@
         </w:rPr>
         <w:t>. Machine learning algorithms understand </w:t>
       </w:r>
-      <w:hyperlink r:id="rId20" w:anchor="feature" w:history="1">
-        <w:r>
-          <w:rPr>
-            <w:rStyle w:val="Hyperlink"/>
-            <w:rFonts w:ascii="Segoe UI" w:hAnsi="Segoe UI" w:cs="Segoe UI"/>
-          </w:rPr>
-          <w:t>featurized</w:t>
-        </w:r>
-      </w:hyperlink>
+      <w:proofErr w:type="spellStart"/>
+      <w:r>
+        <w:rPr>
+          <w:rFonts w:ascii="Segoe UI" w:hAnsi="Segoe UI" w:cs="Segoe UI"/>
+          <w:color w:val="000000"/>
+        </w:rPr>
+        <w:fldChar w:fldCharType="begin"/>
+      </w:r>
+      <w:r>
+        <w:rPr>
+          <w:rFonts w:ascii="Segoe UI" w:hAnsi="Segoe UI" w:cs="Segoe UI"/>
+          <w:color w:val="000000"/>
+        </w:rPr>
+        <w:instrText xml:space="preserve"> HYPERLINK "https://docs.microsoft.com/en-us/dotnet/machine-learning/resources/glossary" \l "feature" </w:instrText>
+      </w:r>
+      <w:r>
+        <w:rPr>
+          <w:rFonts w:ascii="Segoe UI" w:hAnsi="Segoe UI" w:cs="Segoe UI"/>
+          <w:color w:val="000000"/>
+        </w:rPr>
+        <w:fldChar w:fldCharType="separate"/>
+      </w:r>
+      <w:r>
+        <w:rPr>
+          <w:rStyle w:val="Hyperlink"/>
+          <w:rFonts w:ascii="Segoe UI" w:hAnsi="Segoe UI" w:cs="Segoe UI"/>
+        </w:rPr>
+        <w:t>featurized</w:t>
+      </w:r>
+      <w:proofErr w:type="spellEnd"/>
+      <w:r>
+        <w:rPr>
+          <w:rFonts w:ascii="Segoe UI" w:hAnsi="Segoe UI" w:cs="Segoe UI"/>
+          <w:color w:val="000000"/>
+        </w:rPr>
+        <w:fldChar w:fldCharType="end"/>
+      </w:r>
       <w:r>
         <w:rPr>
           <w:rFonts w:ascii="Segoe UI" w:hAnsi="Segoe UI" w:cs="Segoe UI"/>
@@ -940,7 +1147,7 @@
         <w:br/>
         <w:t>algorithms recognize. That format is a </w:t>
       </w:r>
-      <w:hyperlink r:id="rId21" w:anchor="numerical-feature-vector" w:history="1">
+      <w:hyperlink r:id="rId18" w:anchor="numerical-feature-vector" w:history="1">
         <w:r>
           <w:rPr>
             <w:rStyle w:val="Hyperlink"/>
@@ -981,6 +1188,7 @@
         </w:rPr>
         <w:t>Next, call </w:t>
       </w:r>
+      <w:proofErr w:type="spellStart"/>
       <w:r>
         <w:rPr>
           <w:rStyle w:val="HTMLCode"/>
@@ -988,13 +1196,31 @@
         </w:rPr>
         <w:t>mlContext.Transforms.Text.FeaturizeText</w:t>
       </w:r>
-      <w:r>
-        <w:rPr>
-          <w:rFonts w:ascii="Segoe UI" w:hAnsi="Segoe UI" w:cs="Segoe UI"/>
-          <w:color w:val="000000"/>
-        </w:rPr>
-        <w:t> which featurizes the text column (</w:t>
-      </w:r>
+      <w:proofErr w:type="spellEnd"/>
+      <w:r>
+        <w:rPr>
+          <w:rFonts w:ascii="Segoe UI" w:hAnsi="Segoe UI" w:cs="Segoe UI"/>
+          <w:color w:val="000000"/>
+        </w:rPr>
+        <w:t xml:space="preserve"> which </w:t>
+      </w:r>
+      <w:proofErr w:type="spellStart"/>
+      <w:r>
+        <w:rPr>
+          <w:rFonts w:ascii="Segoe UI" w:hAnsi="Segoe UI" w:cs="Segoe UI"/>
+          <w:color w:val="000000"/>
+        </w:rPr>
+        <w:t>featurizes</w:t>
+      </w:r>
+      <w:proofErr w:type="spellEnd"/>
+      <w:r>
+        <w:rPr>
+          <w:rFonts w:ascii="Segoe UI" w:hAnsi="Segoe UI" w:cs="Segoe UI"/>
+          <w:color w:val="000000"/>
+        </w:rPr>
+        <w:t xml:space="preserve"> the text column (</w:t>
+      </w:r>
+      <w:proofErr w:type="spellStart"/>
       <w:r>
         <w:rPr>
           <w:rStyle w:val="HTMLCode"/>
@@ -1002,6 +1228,7 @@
         </w:rPr>
         <w:t>SentimentText</w:t>
       </w:r>
+      <w:proofErr w:type="spellEnd"/>
       <w:r>
         <w:rPr>
           <w:rFonts w:ascii="Segoe UI" w:hAnsi="Segoe UI" w:cs="Segoe UI"/>
@@ -1031,15 +1258,66 @@
         </w:rPr>
         <w:t> used by the machine learning algorithm. This is a wrapper call that returns an </w:t>
       </w:r>
-      <w:hyperlink r:id="rId22" w:history="1">
-        <w:r>
-          <w:rPr>
-            <w:rStyle w:val="Hyperlink"/>
-            <w:rFonts w:ascii="Segoe UI" w:eastAsiaTheme="majorEastAsia" w:hAnsi="Segoe UI" w:cs="Segoe UI"/>
-          </w:rPr>
-          <w:t>EstimatorChain&lt;TLastTransformer&gt;</w:t>
-        </w:r>
-      </w:hyperlink>
+      <w:proofErr w:type="spellStart"/>
+      <w:r>
+        <w:rPr>
+          <w:rFonts w:ascii="Segoe UI" w:hAnsi="Segoe UI" w:cs="Segoe UI"/>
+          <w:color w:val="000000"/>
+        </w:rPr>
+        <w:fldChar w:fldCharType="begin"/>
+      </w:r>
+      <w:r>
+        <w:rPr>
+          <w:rFonts w:ascii="Segoe UI" w:hAnsi="Segoe UI" w:cs="Segoe UI"/>
+          <w:color w:val="000000"/>
+        </w:rPr>
+        <w:instrText xml:space="preserve"> HYPERLINK "https://docs.microsoft.com/en-us/dotnet/api/microsoft.ml.runtime.data.estimatorchain-1" </w:instrText>
+      </w:r>
+      <w:r>
+        <w:rPr>
+          <w:rFonts w:ascii="Segoe UI" w:hAnsi="Segoe UI" w:cs="Segoe UI"/>
+          <w:color w:val="000000"/>
+        </w:rPr>
+        <w:fldChar w:fldCharType="separate"/>
+      </w:r>
+      <w:r>
+        <w:rPr>
+          <w:rStyle w:val="Hyperlink"/>
+          <w:rFonts w:ascii="Segoe UI" w:eastAsiaTheme="majorEastAsia" w:hAnsi="Segoe UI" w:cs="Segoe UI"/>
+        </w:rPr>
+        <w:t>EstimatorChain</w:t>
+      </w:r>
+      <w:proofErr w:type="spellEnd"/>
+      <w:r>
+        <w:rPr>
+          <w:rStyle w:val="Hyperlink"/>
+          <w:rFonts w:ascii="Segoe UI" w:eastAsiaTheme="majorEastAsia" w:hAnsi="Segoe UI" w:cs="Segoe UI"/>
+        </w:rPr>
+        <w:t>&lt;</w:t>
+      </w:r>
+      <w:proofErr w:type="spellStart"/>
+      <w:r>
+        <w:rPr>
+          <w:rStyle w:val="Hyperlink"/>
+          <w:rFonts w:ascii="Segoe UI" w:eastAsiaTheme="majorEastAsia" w:hAnsi="Segoe UI" w:cs="Segoe UI"/>
+        </w:rPr>
+        <w:t>TLastTransformer</w:t>
+      </w:r>
+      <w:proofErr w:type="spellEnd"/>
+      <w:r>
+        <w:rPr>
+          <w:rStyle w:val="Hyperlink"/>
+          <w:rFonts w:ascii="Segoe UI" w:eastAsiaTheme="majorEastAsia" w:hAnsi="Segoe UI" w:cs="Segoe UI"/>
+        </w:rPr>
+        <w:t>&gt;</w:t>
+      </w:r>
+      <w:r>
+        <w:rPr>
+          <w:rFonts w:ascii="Segoe UI" w:hAnsi="Segoe UI" w:cs="Segoe UI"/>
+          <w:color w:val="000000"/>
+        </w:rPr>
+        <w:fldChar w:fldCharType="end"/>
+      </w:r>
       <w:r>
         <w:rPr>
           <w:rFonts w:ascii="Segoe UI" w:hAnsi="Segoe UI" w:cs="Segoe UI"/>
@@ -1069,6 +1347,7 @@
         </w:rPr>
         <w:t> as you will then append the trainer to the </w:t>
       </w:r>
+      <w:proofErr w:type="spellStart"/>
       <w:r>
         <w:rPr>
           <w:rStyle w:val="HTMLCode"/>
@@ -1076,6 +1355,7 @@
         </w:rPr>
         <w:t>EstimatorChain</w:t>
       </w:r>
+      <w:proofErr w:type="spellEnd"/>
       <w:r>
         <w:rPr>
           <w:rFonts w:ascii="Segoe UI" w:hAnsi="Segoe UI" w:cs="Segoe UI"/>
@@ -1108,6 +1388,7 @@
         </w:rPr>
         <w:t>To add the trainer, call the </w:t>
       </w:r>
+      <w:proofErr w:type="spellStart"/>
       <w:r>
         <w:rPr>
           <w:rStyle w:val="HTMLCode"/>
@@ -1116,6 +1397,7 @@
         </w:rPr>
         <w:t>mlContext.Transforms.Text.FeaturizeText</w:t>
       </w:r>
+      <w:proofErr w:type="spellEnd"/>
       <w:r>
         <w:rPr>
           <w:rFonts w:ascii="Segoe UI" w:hAnsi="Segoe UI" w:cs="Segoe UI"/>
@@ -1124,16 +1406,28 @@
         </w:rPr>
         <w:t> wrapper method which returns a </w:t>
       </w:r>
-      <w:hyperlink r:id="rId23" w:history="1">
-        <w:r>
-          <w:rPr>
-            <w:rStyle w:val="Hyperlink"/>
-            <w:rFonts w:ascii="Segoe UI" w:hAnsi="Segoe UI" w:cs="Segoe UI"/>
-            <w:shd w:val="clear" w:color="auto" w:fill="FFFFFF"/>
-          </w:rPr>
-          <w:t>FastTreeBinaryClassificationTrainer</w:t>
-        </w:r>
-      </w:hyperlink>
+      <w:proofErr w:type="spellStart"/>
+      <w:r>
+        <w:fldChar w:fldCharType="begin"/>
+      </w:r>
+      <w:r>
+        <w:instrText xml:space="preserve"> HYPERLINK "https://docs.microsoft.com/en-us/dotnet/api/microsoft.ml.trainers.fasttree.fasttreebinaryclassificationtrainer" </w:instrText>
+      </w:r>
+      <w:r>
+        <w:fldChar w:fldCharType="separate"/>
+      </w:r>
+      <w:r>
+        <w:rPr>
+          <w:rStyle w:val="Hyperlink"/>
+          <w:rFonts w:ascii="Segoe UI" w:hAnsi="Segoe UI" w:cs="Segoe UI"/>
+          <w:shd w:val="clear" w:color="auto" w:fill="FFFFFF"/>
+        </w:rPr>
+        <w:t>FastTreeBinaryClassificationTrainer</w:t>
+      </w:r>
+      <w:proofErr w:type="spellEnd"/>
+      <w:r>
+        <w:fldChar w:fldCharType="end"/>
+      </w:r>
       <w:r>
         <w:rPr>
           <w:rFonts w:ascii="Segoe UI" w:hAnsi="Segoe UI" w:cs="Segoe UI"/>
@@ -1151,6 +1445,7 @@
         <w:br/>
         <w:t>a decision tree learner you'll use in this pipeline. The </w:t>
       </w:r>
+      <w:proofErr w:type="spellStart"/>
       <w:r>
         <w:rPr>
           <w:rStyle w:val="HTMLCode"/>
@@ -1159,6 +1454,7 @@
         </w:rPr>
         <w:t>FastTreeBinaryClassificationTrainer</w:t>
       </w:r>
+      <w:proofErr w:type="spellEnd"/>
       <w:r>
         <w:rPr>
           <w:rFonts w:ascii="Segoe UI" w:hAnsi="Segoe UI" w:cs="Segoe UI"/>
@@ -1190,8 +1486,26 @@
           <w:shd w:val="clear" w:color="auto" w:fill="FFFFFF"/>
         </w:rPr>
         <w:br/>
-        <w:t>featurized </w:t>
-      </w:r>
+      </w:r>
+      <w:proofErr w:type="spellStart"/>
+      <w:r>
+        <w:rPr>
+          <w:rFonts w:ascii="Segoe UI" w:hAnsi="Segoe UI" w:cs="Segoe UI"/>
+          <w:color w:val="000000"/>
+          <w:shd w:val="clear" w:color="auto" w:fill="FFFFFF"/>
+        </w:rPr>
+        <w:t>featurized</w:t>
+      </w:r>
+      <w:proofErr w:type="spellEnd"/>
+      <w:r>
+        <w:rPr>
+          <w:rFonts w:ascii="Segoe UI" w:hAnsi="Segoe UI" w:cs="Segoe UI"/>
+          <w:color w:val="000000"/>
+          <w:shd w:val="clear" w:color="auto" w:fill="FFFFFF"/>
+        </w:rPr>
+        <w:t> </w:t>
+      </w:r>
+      <w:proofErr w:type="spellStart"/>
       <w:r>
         <w:rPr>
           <w:rStyle w:val="HTMLCode"/>
@@ -1200,6 +1514,7 @@
         </w:rPr>
         <w:t>SentimentText</w:t>
       </w:r>
+      <w:proofErr w:type="spellEnd"/>
       <w:r>
         <w:rPr>
           <w:rFonts w:ascii="Segoe UI" w:hAnsi="Segoe UI" w:cs="Segoe UI"/>
@@ -1268,16 +1583,54 @@
         </w:rPr>
         <w:t>You train the model, </w:t>
       </w:r>
-      <w:hyperlink r:id="rId24" w:history="1">
-        <w:r>
-          <w:rPr>
-            <w:rStyle w:val="Hyperlink"/>
-            <w:rFonts w:ascii="Segoe UI" w:hAnsi="Segoe UI" w:cs="Segoe UI"/>
-            <w:shd w:val="clear" w:color="auto" w:fill="FFFFFF"/>
-          </w:rPr>
-          <w:t>TransformerChain&lt;TLastTransformer&gt;</w:t>
-        </w:r>
-      </w:hyperlink>
+      <w:proofErr w:type="spellStart"/>
+      <w:r>
+        <w:fldChar w:fldCharType="begin"/>
+      </w:r>
+      <w:r>
+        <w:instrText xml:space="preserve"> HYPERLINK "https://docs.microsoft.com/en-us/dotnet/api/microsoft.ml.data.transformerchain-1" </w:instrText>
+      </w:r>
+      <w:r>
+        <w:fldChar w:fldCharType="separate"/>
+      </w:r>
+      <w:r>
+        <w:rPr>
+          <w:rStyle w:val="Hyperlink"/>
+          <w:rFonts w:ascii="Segoe UI" w:hAnsi="Segoe UI" w:cs="Segoe UI"/>
+          <w:shd w:val="clear" w:color="auto" w:fill="FFFFFF"/>
+        </w:rPr>
+        <w:t>TransformerChain</w:t>
+      </w:r>
+      <w:proofErr w:type="spellEnd"/>
+      <w:r>
+        <w:rPr>
+          <w:rStyle w:val="Hyperlink"/>
+          <w:rFonts w:ascii="Segoe UI" w:hAnsi="Segoe UI" w:cs="Segoe UI"/>
+          <w:shd w:val="clear" w:color="auto" w:fill="FFFFFF"/>
+        </w:rPr>
+        <w:t>&lt;</w:t>
+      </w:r>
+      <w:proofErr w:type="spellStart"/>
+      <w:r>
+        <w:rPr>
+          <w:rStyle w:val="Hyperlink"/>
+          <w:rFonts w:ascii="Segoe UI" w:hAnsi="Segoe UI" w:cs="Segoe UI"/>
+          <w:shd w:val="clear" w:color="auto" w:fill="FFFFFF"/>
+        </w:rPr>
+        <w:t>TLastTransformer</w:t>
+      </w:r>
+      <w:proofErr w:type="spellEnd"/>
+      <w:r>
+        <w:rPr>
+          <w:rStyle w:val="Hyperlink"/>
+          <w:rFonts w:ascii="Segoe UI" w:hAnsi="Segoe UI" w:cs="Segoe UI"/>
+          <w:shd w:val="clear" w:color="auto" w:fill="FFFFFF"/>
+        </w:rPr>
+        <w:t>&gt;</w:t>
+      </w:r>
+      <w:r>
+        <w:fldChar w:fldCharType="end"/>
+      </w:r>
       <w:r>
         <w:rPr>
           <w:rFonts w:ascii="Segoe UI" w:hAnsi="Segoe UI" w:cs="Segoe UI"/>
@@ -1295,23 +1648,43 @@
         <w:br/>
         <w:t>defined, you train your model using the </w:t>
       </w:r>
-      <w:hyperlink r:id="rId25" w:history="1">
-        <w:r>
-          <w:rPr>
-            <w:rStyle w:val="Hyperlink"/>
-            <w:rFonts w:ascii="Segoe UI" w:hAnsi="Segoe UI" w:cs="Segoe UI"/>
-            <w:shd w:val="clear" w:color="auto" w:fill="FFFFFF"/>
-          </w:rPr>
-          <w:t>Fit</w:t>
-        </w:r>
-      </w:hyperlink>
-      <w:r>
-        <w:rPr>
-          <w:rFonts w:ascii="Segoe UI" w:hAnsi="Segoe UI" w:cs="Segoe UI"/>
-          <w:color w:val="000000"/>
+      <w:proofErr w:type="spellStart"/>
+      <w:r>
+        <w:fldChar w:fldCharType="begin"/>
+      </w:r>
+      <w:r>
+        <w:instrText xml:space="preserve"> HYPERLINK "https://docs.microsoft.com/en-us/dotnet/api/microsoft.ml.runtime.data.estimatorchain-1.fit" </w:instrText>
+      </w:r>
+      <w:r>
+        <w:fldChar w:fldCharType="separate"/>
+      </w:r>
+      <w:r>
+        <w:rPr>
+          <w:rStyle w:val="Hyperlink"/>
+          <w:rFonts w:ascii="Segoe UI" w:hAnsi="Segoe UI" w:cs="Segoe UI"/>
           <w:shd w:val="clear" w:color="auto" w:fill="FFFFFF"/>
         </w:rPr>
-        <w:t xml:space="preserve">while providing the already loaded training data. This returns a model to use for </w:t>
+        <w:t>Fit</w:t>
+      </w:r>
+      <w:r>
+        <w:fldChar w:fldCharType="end"/>
+      </w:r>
+      <w:r>
+        <w:rPr>
+          <w:rFonts w:ascii="Segoe UI" w:hAnsi="Segoe UI" w:cs="Segoe UI"/>
+          <w:color w:val="000000"/>
+          <w:shd w:val="clear" w:color="auto" w:fill="FFFFFF"/>
+        </w:rPr>
+        <w:t>while</w:t>
+      </w:r>
+      <w:proofErr w:type="spellEnd"/>
+      <w:r>
+        <w:rPr>
+          <w:rFonts w:ascii="Segoe UI" w:hAnsi="Segoe UI" w:cs="Segoe UI"/>
+          <w:color w:val="000000"/>
+          <w:shd w:val="clear" w:color="auto" w:fill="FFFFFF"/>
+        </w:rPr>
+        <w:t xml:space="preserve"> providing the already loaded training data. This returns a model to use for </w:t>
       </w:r>
       <w:r>
         <w:rPr>
@@ -1322,29 +1695,25 @@
         <w:br/>
         <w:t>predictions. </w:t>
       </w:r>
+      <w:proofErr w:type="spellStart"/>
+      <w:proofErr w:type="gramStart"/>
       <w:r>
         <w:rPr>
           <w:rStyle w:val="HTMLCode"/>
           <w:rFonts w:eastAsiaTheme="minorHAnsi"/>
           <w:color w:val="000000"/>
         </w:rPr>
-        <w:t>pipeline.Fit()</w:t>
-      </w:r>
-      <w:r>
-        <w:rPr>
-          <w:rFonts w:ascii="Segoe UI" w:hAnsi="Segoe UI" w:cs="Segoe UI"/>
-          <w:color w:val="000000"/>
-          <w:shd w:val="clear" w:color="auto" w:fill="FFFFFF"/>
-        </w:rPr>
-        <w:t> trains the pipeline and returns a </w:t>
-      </w:r>
+        <w:t>pipeline.Fit</w:t>
+      </w:r>
+      <w:proofErr w:type="spellEnd"/>
+      <w:proofErr w:type="gramEnd"/>
       <w:r>
         <w:rPr>
           <w:rStyle w:val="HTMLCode"/>
           <w:rFonts w:eastAsiaTheme="minorHAnsi"/>
           <w:color w:val="000000"/>
         </w:rPr>
-        <w:t>Transformer</w:t>
+        <w:t>()</w:t>
       </w:r>
       <w:r>
         <w:rPr>
@@ -1352,7 +1721,7 @@
           <w:color w:val="000000"/>
           <w:shd w:val="clear" w:color="auto" w:fill="FFFFFF"/>
         </w:rPr>
-        <w:t> based on the </w:t>
+        <w:t> trains the pipeline and returns a </w:t>
       </w:r>
       <w:r>
         <w:rPr>
@@ -1360,8 +1729,26 @@
           <w:rFonts w:eastAsiaTheme="minorHAnsi"/>
           <w:color w:val="000000"/>
         </w:rPr>
+        <w:t>Transformer</w:t>
+      </w:r>
+      <w:r>
+        <w:rPr>
+          <w:rFonts w:ascii="Segoe UI" w:hAnsi="Segoe UI" w:cs="Segoe UI"/>
+          <w:color w:val="000000"/>
+          <w:shd w:val="clear" w:color="auto" w:fill="FFFFFF"/>
+        </w:rPr>
+        <w:t> based on the </w:t>
+      </w:r>
+      <w:proofErr w:type="spellStart"/>
+      <w:r>
+        <w:rPr>
+          <w:rStyle w:val="HTMLCode"/>
+          <w:rFonts w:eastAsiaTheme="minorHAnsi"/>
+          <w:color w:val="000000"/>
+        </w:rPr>
         <w:t>DataView</w:t>
       </w:r>
+      <w:proofErr w:type="spellEnd"/>
       <w:r>
         <w:rPr>
           <w:rFonts w:ascii="Segoe UI" w:hAnsi="Segoe UI" w:cs="Segoe UI"/>
@@ -1394,42 +1781,453 @@
       <w:pPr>
         <w:rPr>
           <w:rFonts w:ascii="Calibri" w:eastAsia="Times New Roman" w:hAnsi="Calibri" w:cs="Times New Roman"/>
+          <w:bCs/>
+        </w:rPr>
+      </w:pPr>
+    </w:p>
+    <w:p>
+      <w:pPr>
+        <w:pStyle w:val="Heading2"/>
+        <w:rPr>
+          <w:rFonts w:eastAsia="Times New Roman"/>
+        </w:rPr>
+      </w:pPr>
+      <w:proofErr w:type="spellStart"/>
+      <w:r>
+        <w:rPr>
+          <w:rFonts w:eastAsia="Times New Roman"/>
+        </w:rPr>
+        <w:t>Tax</w:t>
+      </w:r>
+      <w:r>
+        <w:rPr>
+          <w:rFonts w:eastAsia="Times New Roman"/>
+        </w:rPr>
+        <w:t>iFare</w:t>
+      </w:r>
+      <w:proofErr w:type="spellEnd"/>
+      <w:r>
+        <w:rPr>
+          <w:rFonts w:eastAsia="Times New Roman"/>
+        </w:rPr>
+        <w:t xml:space="preserve"> regression predictor</w:t>
+      </w:r>
+    </w:p>
+    <w:p>
+      <w:r>
+        <w:t>D:\Projects\back\MLNet\jplourdMLSamples\samples\csharp\</w:t>
+      </w:r>
+      <w:r>
+        <w:rPr>
           <w:b/>
+        </w:rPr>
+        <w:t>MyTaxiFarePrediction</w:t>
+      </w:r>
+    </w:p>
+    <w:p>
+      <w:r>
+        <w:t>D:\Projects\back\MLNet\dotnetSamples\samples\machine-learning\tutorials\TaxiFarePrediction</w:t>
+      </w:r>
+    </w:p>
+    <w:p/>
+    <w:p>
+      <w:r>
+        <w:t>Note</w:t>
+      </w:r>
+      <w:proofErr w:type="gramStart"/>
+      <w:r>
+        <w:t>:  ‘</w:t>
+      </w:r>
+      <w:proofErr w:type="gramEnd"/>
+      <w:r>
+        <w:t>Column’ names by convention carry extraordinary meaning!</w:t>
+      </w:r>
+    </w:p>
+    <w:p>
+      <w:bookmarkStart w:id="0" w:name="_GoBack"/>
+      <w:bookmarkEnd w:id="0"/>
+    </w:p>
+    <w:p>
+      <w:r>
+        <w:t xml:space="preserve">            </w:t>
+      </w:r>
+      <w:r>
+        <w:t xml:space="preserve">//When the model is trained and evaluated, by default, the values in the </w:t>
+      </w:r>
+      <w:r>
+        <w:rPr>
+          <w:b/>
+          <w:sz w:val="26"/>
+          <w:szCs w:val="26"/>
+        </w:rPr>
+        <w:t>Label</w:t>
+      </w:r>
+      <w:r>
+        <w:t xml:space="preserve"> column are considered as correct values to be predicted. </w:t>
+      </w:r>
+    </w:p>
+    <w:p>
+      <w:r>
+        <w:t xml:space="preserve">            //As we want to predict the taxi trip fare, copy the </w:t>
+      </w:r>
+      <w:proofErr w:type="spellStart"/>
+      <w:r>
+        <w:t>FareAmount</w:t>
+      </w:r>
+      <w:proofErr w:type="spellEnd"/>
+      <w:r>
+        <w:t xml:space="preserve"> column into the Label column. To do that, </w:t>
+      </w:r>
+    </w:p>
+    <w:p>
+      <w:r>
+        <w:t xml:space="preserve">            //use the </w:t>
+      </w:r>
+      <w:proofErr w:type="spellStart"/>
+      <w:r>
+        <w:t>CopyColumnsEstimator</w:t>
+      </w:r>
+      <w:proofErr w:type="spellEnd"/>
+      <w:r>
+        <w:t xml:space="preserve"> transformation class</w:t>
+      </w:r>
+    </w:p>
+    <w:p>
+      <w:r>
+        <w:t xml:space="preserve">            </w:t>
+      </w:r>
+      <w:proofErr w:type="spellStart"/>
+      <w:r>
+        <w:t>var</w:t>
+      </w:r>
+      <w:proofErr w:type="spellEnd"/>
+      <w:r>
+        <w:t xml:space="preserve"> pipeline = </w:t>
+      </w:r>
+      <w:proofErr w:type="spellStart"/>
+      <w:proofErr w:type="gramStart"/>
+      <w:r>
+        <w:t>mlContext.Transforms.CopyColumns</w:t>
+      </w:r>
+      <w:proofErr w:type="spellEnd"/>
+      <w:proofErr w:type="gramEnd"/>
+      <w:r>
+        <w:t>("</w:t>
+      </w:r>
+      <w:proofErr w:type="spellStart"/>
+      <w:r>
+        <w:t>FareAmount</w:t>
+      </w:r>
+      <w:proofErr w:type="spellEnd"/>
+      <w:r>
+        <w:t>", "</w:t>
+      </w:r>
+      <w:r>
+        <w:rPr>
+          <w:b/>
+          <w:sz w:val="26"/>
+          <w:szCs w:val="26"/>
+        </w:rPr>
+        <w:t>Label</w:t>
+      </w:r>
+      <w:r>
+        <w:t>")</w:t>
+      </w:r>
+    </w:p>
+    <w:p>
+      <w:pPr>
+        <w:rPr>
+          <w:b/>
+        </w:rPr>
+      </w:pPr>
+      <w:r>
+        <w:t xml:space="preserve">                    //The algorithm that trains the model requires numeric features, so you have </w:t>
+      </w:r>
+      <w:r>
+        <w:rPr>
+          <w:b/>
+        </w:rPr>
+        <w:t xml:space="preserve">to transform the categorical data </w:t>
+      </w:r>
+    </w:p>
+    <w:p>
+      <w:r>
+        <w:rPr>
+          <w:b/>
+        </w:rPr>
+        <w:t xml:space="preserve">                    /</w:t>
+      </w:r>
+      <w:proofErr w:type="gramStart"/>
+      <w:r>
+        <w:rPr>
+          <w:b/>
+        </w:rPr>
+        <w:t>/(</w:t>
+      </w:r>
+      <w:proofErr w:type="spellStart"/>
+      <w:proofErr w:type="gramEnd"/>
+      <w:r>
+        <w:rPr>
+          <w:b/>
+        </w:rPr>
+        <w:t>VendorId</w:t>
+      </w:r>
+      <w:proofErr w:type="spellEnd"/>
+      <w:r>
+        <w:rPr>
+          <w:b/>
+        </w:rPr>
+        <w:t xml:space="preserve">, </w:t>
+      </w:r>
+      <w:proofErr w:type="spellStart"/>
+      <w:r>
+        <w:rPr>
+          <w:b/>
+        </w:rPr>
+        <w:t>RateCode</w:t>
+      </w:r>
+      <w:proofErr w:type="spellEnd"/>
+      <w:r>
+        <w:rPr>
+          <w:b/>
+        </w:rPr>
+        <w:t xml:space="preserve">, and </w:t>
+      </w:r>
+      <w:proofErr w:type="spellStart"/>
+      <w:r>
+        <w:rPr>
+          <w:b/>
+        </w:rPr>
+        <w:t>PaymentType</w:t>
+      </w:r>
+      <w:proofErr w:type="spellEnd"/>
+      <w:r>
+        <w:rPr>
+          <w:b/>
+        </w:rPr>
+        <w:t>) values into numbers</w:t>
+      </w:r>
+      <w:r>
+        <w:t xml:space="preserve">. To do that, use the </w:t>
+      </w:r>
+      <w:proofErr w:type="spellStart"/>
+      <w:r>
+        <w:t>OneHotEncodingEstimator</w:t>
+      </w:r>
+      <w:proofErr w:type="spellEnd"/>
+      <w:r>
+        <w:t xml:space="preserve"> transformation </w:t>
+      </w:r>
+    </w:p>
+    <w:p>
+      <w:r>
+        <w:t xml:space="preserve">                    // class, which assigns different numeric key values to the different values in each of the columns,</w:t>
+      </w:r>
+    </w:p>
+    <w:p>
+      <w:r>
+        <w:t xml:space="preserve">                    </w:t>
+      </w:r>
+      <w:proofErr w:type="gramStart"/>
+      <w:r>
+        <w:t>.Append</w:t>
+      </w:r>
+      <w:proofErr w:type="gramEnd"/>
+      <w:r>
+        <w:t>(mlContext.Transforms.Categorical.OneHotEncoding("VendorId"))</w:t>
+      </w:r>
+    </w:p>
+    <w:p>
+      <w:r>
+        <w:t xml:space="preserve">                    </w:t>
+      </w:r>
+      <w:proofErr w:type="gramStart"/>
+      <w:r>
+        <w:t>.Append</w:t>
+      </w:r>
+      <w:proofErr w:type="gramEnd"/>
+      <w:r>
+        <w:t>(mlContext.Transforms.Categorical.OneHotEncoding("RateCode"))</w:t>
+      </w:r>
+    </w:p>
+    <w:p>
+      <w:r>
+        <w:t xml:space="preserve">                    </w:t>
+      </w:r>
+      <w:proofErr w:type="gramStart"/>
+      <w:r>
+        <w:t>.Append</w:t>
+      </w:r>
+      <w:proofErr w:type="gramEnd"/>
+      <w:r>
+        <w:t>(mlContext.Transforms.Categorical.OneHotEncoding("PaymentType"))</w:t>
+      </w:r>
+    </w:p>
+    <w:p>
+      <w:r>
+        <w:t xml:space="preserve">                    // The last step in data preparation combines all of the feature columns into the Features column using the </w:t>
+      </w:r>
+    </w:p>
+    <w:p>
+      <w:pPr>
+        <w:rPr>
+          <w:b/>
+        </w:rPr>
+      </w:pPr>
+      <w:r>
+        <w:t xml:space="preserve">                    //</w:t>
+      </w:r>
+      <w:proofErr w:type="spellStart"/>
+      <w:r>
+        <w:t>ColumnConcatenatingEstimator</w:t>
+      </w:r>
+      <w:proofErr w:type="spellEnd"/>
+      <w:r>
+        <w:t xml:space="preserve"> transformation class. By default, </w:t>
+      </w:r>
+      <w:r>
+        <w:rPr>
+          <w:b/>
+        </w:rPr>
+        <w:t xml:space="preserve">a learning algorithm processes </w:t>
+      </w:r>
+    </w:p>
+    <w:p>
+      <w:r>
+        <w:rPr>
+          <w:b/>
+        </w:rPr>
+        <w:t xml:space="preserve">                    // only features from the </w:t>
+      </w:r>
+      <w:r>
+        <w:rPr>
+          <w:b/>
+          <w:sz w:val="26"/>
+          <w:szCs w:val="26"/>
+        </w:rPr>
+        <w:t>Features</w:t>
+      </w:r>
+      <w:r>
+        <w:rPr>
+          <w:b/>
+        </w:rPr>
+        <w:t xml:space="preserve"> column</w:t>
+      </w:r>
+    </w:p>
+    <w:p>
+      <w:r>
+        <w:t xml:space="preserve">                     </w:t>
+      </w:r>
+      <w:proofErr w:type="gramStart"/>
+      <w:r>
+        <w:t>.Append</w:t>
+      </w:r>
+      <w:proofErr w:type="gramEnd"/>
+      <w:r>
+        <w:t>(</w:t>
+      </w:r>
+      <w:proofErr w:type="spellStart"/>
+      <w:r>
+        <w:t>mlContext.Transforms.Concatenate</w:t>
+      </w:r>
+      <w:proofErr w:type="spellEnd"/>
+      <w:r>
+        <w:t>("</w:t>
+      </w:r>
+      <w:r>
+        <w:rPr>
+          <w:b/>
+          <w:sz w:val="26"/>
+          <w:szCs w:val="26"/>
+        </w:rPr>
+        <w:t>Features</w:t>
+      </w:r>
+      <w:r>
+        <w:t>", "</w:t>
+      </w:r>
+      <w:proofErr w:type="spellStart"/>
+      <w:r>
+        <w:t>VendorId</w:t>
+      </w:r>
+      <w:proofErr w:type="spellEnd"/>
+      <w:r>
+        <w:t>", "</w:t>
+      </w:r>
+      <w:proofErr w:type="spellStart"/>
+      <w:r>
+        <w:t>RateCode</w:t>
+      </w:r>
+      <w:proofErr w:type="spellEnd"/>
+      <w:r>
+        <w:t>", "</w:t>
+      </w:r>
+      <w:proofErr w:type="spellStart"/>
+      <w:r>
+        <w:t>PassengerCount</w:t>
+      </w:r>
+      <w:proofErr w:type="spellEnd"/>
+      <w:r>
+        <w:t>", "</w:t>
+      </w:r>
+      <w:proofErr w:type="spellStart"/>
+      <w:r>
+        <w:t>TripTime</w:t>
+      </w:r>
+      <w:proofErr w:type="spellEnd"/>
+      <w:r>
+        <w:t>", "</w:t>
+      </w:r>
+      <w:proofErr w:type="spellStart"/>
+      <w:r>
+        <w:t>TripDistance</w:t>
+      </w:r>
+      <w:proofErr w:type="spellEnd"/>
+      <w:r>
+        <w:t>", "</w:t>
+      </w:r>
+      <w:proofErr w:type="spellStart"/>
+      <w:r>
+        <w:t>PaymentType</w:t>
+      </w:r>
+      <w:proofErr w:type="spellEnd"/>
+      <w:r>
+        <w:t>"))</w:t>
+      </w:r>
+    </w:p>
+    <w:p>
+      <w:r>
+        <w:t xml:space="preserve">   </w:t>
+      </w:r>
+    </w:p>
+    <w:p>
+      <w:pPr>
+        <w:rPr>
+          <w:rFonts w:ascii="Calibri" w:eastAsia="Times New Roman" w:hAnsi="Calibri" w:cs="Times New Roman"/>
           <w:bCs/>
         </w:rPr>
       </w:pPr>
     </w:p>
     <w:p>
       <w:pPr>
-        <w:rPr>
-          <w:rFonts w:ascii="Calibri" w:eastAsia="Times New Roman" w:hAnsi="Calibri" w:cs="Times New Roman"/>
-          <w:b/>
-          <w:bCs/>
-        </w:rPr>
-      </w:pPr>
-    </w:p>
-    <w:p>
-      <w:pPr>
-        <w:rPr>
-          <w:rFonts w:ascii="Calibri" w:eastAsia="Times New Roman" w:hAnsi="Calibri" w:cs="Times New Roman"/>
-          <w:b/>
-          <w:bCs/>
-        </w:rPr>
-      </w:pPr>
-    </w:p>
-    <w:p>
-      <w:pPr>
         <w:pStyle w:val="Heading1"/>
       </w:pPr>
       <w:r>
         <w:rPr>
           <w:rFonts w:eastAsia="Times New Roman"/>
         </w:rPr>
-        <w:t>ML Encog</w:t>
-      </w:r>
-    </w:p>
-    <w:p>
-      <w:hyperlink r:id="rId26" w:history="1">
+        <w:t xml:space="preserve">ML </w:t>
+      </w:r>
+      <w:proofErr w:type="spellStart"/>
+      <w:r>
+        <w:rPr>
+          <w:rFonts w:eastAsia="Times New Roman"/>
+        </w:rPr>
+        <w:t>Encog</w:t>
+      </w:r>
+      <w:proofErr w:type="spellEnd"/>
+    </w:p>
+    <w:p>
+      <w:hyperlink r:id="rId19" w:history="1">
         <w:r>
           <w:rPr>
             <w:rStyle w:val="Hyperlink"/>
@@ -1440,14 +2238,17 @@
     </w:p>
     <w:p/>
     <w:p>
-      <w:r>
-        <w:t>Pluralsight course:</w:t>
-      </w:r>
-      <w:bookmarkStart w:id="0" w:name="_GoBack"/>
-      <w:bookmarkEnd w:id="0"/>
-    </w:p>
-    <w:p>
-      <w:hyperlink r:id="rId27" w:history="1">
+      <w:proofErr w:type="spellStart"/>
+      <w:r>
+        <w:t>Pluralsight</w:t>
+      </w:r>
+      <w:proofErr w:type="spellEnd"/>
+      <w:r>
+        <w:t xml:space="preserve"> course:</w:t>
+      </w:r>
+    </w:p>
+    <w:p>
+      <w:hyperlink r:id="rId20" w:history="1">
         <w:r>
           <w:rPr>
             <w:rStyle w:val="Hyperlink"/>
@@ -1465,8 +2266,13 @@
     </w:p>
     <w:p>
       <w:r>
-        <w:t>Built the core solution to get the runtime dlls</w:t>
-      </w:r>
+        <w:t xml:space="preserve">Built the core solution to get the runtime </w:t>
+      </w:r>
+      <w:proofErr w:type="spellStart"/>
+      <w:r>
+        <w:t>dlls</w:t>
+      </w:r>
+      <w:proofErr w:type="spellEnd"/>
     </w:p>
     <w:p/>
     <w:p/>

</xml_diff>